<commit_message>
CDK_DEPICT changed from LINK to identifier
</commit_message>
<xml_diff>
--- a/Documentation/MassBankRecordFormat_en.docx
+++ b/Documentation/MassBankRecordFormat_en.docx
@@ -12,8 +12,6 @@
           <w:szCs w:val="32"/>
         </w:rPr>
       </w:pPr>
-      <w:bookmarkStart w:id="0" w:name="_GoBack"/>
-      <w:bookmarkEnd w:id="0"/>
       <w:r>
         <w:rPr>
           <w:rFonts w:ascii="Arial" w:eastAsia="MS Gothic" w:hAnsi="Arial" w:cs="Arial" w:hint="eastAsia"/>
@@ -66,7 +64,7 @@
           <w:sz w:val="32"/>
           <w:szCs w:val="32"/>
         </w:rPr>
-        <w:t>1</w:t>
+        <w:t>2</w:t>
       </w:r>
       <w:r>
         <w:rPr>
@@ -159,14 +157,30 @@
         <w:jc w:val="left"/>
       </w:pPr>
       <w:r>
+        <w:t>[July 2017]: CH$CDK_DEPICT added to render partially defined structures with CDK depict.</w:t>
+      </w:r>
+    </w:p>
+    <w:p>
+      <w:pPr>
+        <w:jc w:val="left"/>
+      </w:pPr>
+      <w:r>
         <w:t xml:space="preserve">[June 2017]: CH$LINK: COMPTOX added to link the </w:t>
       </w:r>
       <w:hyperlink r:id="rId8" w:history="1">
+        <w:proofErr w:type="spellStart"/>
         <w:r>
           <w:rPr>
             <w:rStyle w:val="Hyperlink"/>
           </w:rPr>
-          <w:t>CompTox Chemistry Dashboard</w:t>
+          <w:t>CompTox</w:t>
+        </w:r>
+        <w:proofErr w:type="spellEnd"/>
+        <w:r>
+          <w:rPr>
+            <w:rStyle w:val="Hyperlink"/>
+          </w:rPr>
+          <w:t xml:space="preserve"> Chemistry Dashboard</w:t>
         </w:r>
       </w:hyperlink>
     </w:p>
@@ -190,7 +204,21 @@
         <w:rPr>
           <w:rFonts w:hint="eastAsia"/>
         </w:rPr>
-        <w:t xml:space="preserve"> Creative Commons license of MassBank record is </w:t>
+        <w:t xml:space="preserve"> </w:t>
+      </w:r>
+      <w:proofErr w:type="gramStart"/>
+      <w:r>
+        <w:rPr>
+          <w:rFonts w:hint="eastAsia"/>
+        </w:rPr>
+        <w:t>Creative Commons</w:t>
+      </w:r>
+      <w:proofErr w:type="gramEnd"/>
+      <w:r>
+        <w:rPr>
+          <w:rFonts w:hint="eastAsia"/>
+        </w:rPr>
+        <w:t xml:space="preserve"> license of MassBank record is </w:t>
       </w:r>
       <w:r>
         <w:rPr>
@@ -251,11 +279,19 @@
       <w:pPr>
         <w:jc w:val="left"/>
       </w:pPr>
-      <w:r>
-        <w:rPr>
-          <w:rFonts w:hint="eastAsia"/>
-        </w:rPr>
-        <w:t xml:space="preserve">InChI key in </w:t>
+      <w:proofErr w:type="spellStart"/>
+      <w:r>
+        <w:rPr>
+          <w:rFonts w:hint="eastAsia"/>
+        </w:rPr>
+        <w:t>InChI</w:t>
+      </w:r>
+      <w:proofErr w:type="spellEnd"/>
+      <w:r>
+        <w:rPr>
+          <w:rFonts w:hint="eastAsia"/>
+        </w:rPr>
+        <w:t xml:space="preserve"> key in </w:t>
       </w:r>
       <w:r>
         <w:t>CH$LINK: INCHIKEY</w:t>
@@ -276,7 +312,21 @@
         <w:rPr>
           <w:rFonts w:hint="eastAsia"/>
         </w:rPr>
-        <w:t xml:space="preserve"> hashed version of InChI code</w:t>
+        <w:t xml:space="preserve"> hashed version of </w:t>
+      </w:r>
+      <w:proofErr w:type="spellStart"/>
+      <w:r>
+        <w:rPr>
+          <w:rFonts w:hint="eastAsia"/>
+        </w:rPr>
+        <w:t>InChI</w:t>
+      </w:r>
+      <w:proofErr w:type="spellEnd"/>
+      <w:r>
+        <w:rPr>
+          <w:rFonts w:hint="eastAsia"/>
+        </w:rPr>
+        <w:t xml:space="preserve"> code</w:t>
       </w:r>
       <w:r>
         <w:rPr>
@@ -390,7 +440,15 @@
         <w:t xml:space="preserve"> mass spectra.</w:t>
       </w:r>
     </w:p>
-    <w:p/>
+    <w:p>
+      <w:pPr>
+        <w:widowControl/>
+        <w:jc w:val="left"/>
+      </w:pPr>
+      <w:r>
+        <w:br w:type="page"/>
+      </w:r>
+    </w:p>
     <w:p>
       <w:pPr>
         <w:pStyle w:val="Heading1"/>
@@ -403,6 +461,7 @@
           <w:rFonts w:hint="eastAsia"/>
           <w:u w:val="single"/>
         </w:rPr>
+        <w:lastRenderedPageBreak/>
         <w:t xml:space="preserve">1. </w:t>
       </w:r>
       <w:r>
@@ -514,6 +573,7 @@
         </w:numPr>
         <w:jc w:val="left"/>
       </w:pPr>
+      <w:proofErr w:type="gramStart"/>
       <w:r>
         <w:rPr>
           <w:rFonts w:hint="eastAsia"/>
@@ -521,6 +581,7 @@
         </w:rPr>
         <w:t>single</w:t>
       </w:r>
+      <w:proofErr w:type="gramEnd"/>
       <w:r>
         <w:rPr>
           <w:rFonts w:hint="eastAsia"/>
@@ -602,6 +663,7 @@
         <w:ind w:firstLineChars="0"/>
         <w:jc w:val="left"/>
       </w:pPr>
+      <w:proofErr w:type="gramStart"/>
       <w:r>
         <w:rPr>
           <w:rFonts w:hint="eastAsia"/>
@@ -609,6 +671,7 @@
         </w:rPr>
         <w:t>unique</w:t>
       </w:r>
+      <w:proofErr w:type="gramEnd"/>
       <w:r>
         <w:rPr>
           <w:rFonts w:hint="eastAsia"/>
@@ -860,12 +923,14 @@
         </w:rPr>
         <w:t xml:space="preserve"> </w:t>
       </w:r>
+      <w:proofErr w:type="spellStart"/>
       <w:r>
         <w:rPr>
           <w:rFonts w:ascii="Arial" w:hAnsi="Arial" w:cs="Arial"/>
         </w:rPr>
         <w:t>subtag</w:t>
       </w:r>
+      <w:proofErr w:type="spellEnd"/>
       <w:r>
         <w:rPr>
           <w:rFonts w:hint="eastAsia"/>
@@ -1055,6 +1120,7 @@
         </w:rPr>
         <w:t xml:space="preserve"> </w:t>
       </w:r>
+      <w:proofErr w:type="spellStart"/>
       <w:r>
         <w:rPr>
           <w:rFonts w:hint="eastAsia"/>
@@ -1062,6 +1128,7 @@
         </w:rPr>
         <w:t>space</w:t>
       </w:r>
+      <w:proofErr w:type="spellEnd"/>
       <w:r>
         <w:rPr>
           <w:rFonts w:hint="eastAsia"/>
@@ -1114,7 +1181,15 @@
           <w:rFonts w:ascii="Courier New" w:hAnsi="Courier New" w:cs="Courier New"/>
           <w:bdr w:val="single" w:sz="4" w:space="0" w:color="auto"/>
         </w:rPr>
-        <w:t>//</w:t>
+        <w:t>/</w:t>
+      </w:r>
+      <w:proofErr w:type="gramStart"/>
+      <w:r>
+        <w:rPr>
+          <w:rFonts w:ascii="Courier New" w:hAnsi="Courier New" w:cs="Courier New"/>
+          <w:bdr w:val="single" w:sz="4" w:space="0" w:color="auto"/>
+        </w:rPr>
+        <w:t>/</w:t>
       </w:r>
       <w:r>
         <w:rPr>
@@ -1122,6 +1197,7 @@
         </w:rPr>
         <w:t xml:space="preserve"> .</w:t>
       </w:r>
+      <w:proofErr w:type="gramEnd"/>
     </w:p>
     <w:p>
       <w:pPr>
@@ -1313,7 +1389,21 @@
         <w:rPr>
           <w:rFonts w:hint="eastAsia"/>
         </w:rPr>
-        <w:t>the mzOntology ID in OLS (</w:t>
+        <w:t xml:space="preserve">the </w:t>
+      </w:r>
+      <w:proofErr w:type="spellStart"/>
+      <w:r>
+        <w:rPr>
+          <w:rFonts w:hint="eastAsia"/>
+        </w:rPr>
+        <w:t>mzOntology</w:t>
+      </w:r>
+      <w:proofErr w:type="spellEnd"/>
+      <w:r>
+        <w:rPr>
+          <w:rFonts w:hint="eastAsia"/>
+        </w:rPr>
+        <w:t xml:space="preserve"> ID in OLS (</w:t>
       </w:r>
       <w:r>
         <w:t>http://www.ebi.ac.uk/ontology-lookup/browse.do?ontName=</w:t>
@@ -1348,15 +1438,26 @@
       </w:pPr>
     </w:p>
     <w:p>
+      <w:proofErr w:type="gramStart"/>
       <w:r>
         <w:rPr>
           <w:rFonts w:hint="eastAsia"/>
         </w:rPr>
         <w:lastRenderedPageBreak/>
-        <w:t xml:space="preserve">Table 1.  </w:t>
+        <w:t>Table 1.</w:t>
+      </w:r>
+      <w:proofErr w:type="gramEnd"/>
+      <w:r>
+        <w:rPr>
+          <w:rFonts w:hint="eastAsia"/>
+        </w:rPr>
+        <w:t xml:space="preserve">  </w:t>
       </w:r>
       <w:r>
         <w:t>MassBank Record Format (Summary)</w:t>
+      </w:r>
+      <w:r>
+        <w:t xml:space="preserve"> (not updated)</w:t>
       </w:r>
     </w:p>
     <w:p>
@@ -1369,7 +1470,7 @@
           <w:lang w:val="de-DE" w:eastAsia="de-DE"/>
         </w:rPr>
         <w:drawing>
-          <wp:inline distT="0" distB="0" distL="0" distR="0">
+          <wp:inline distT="0" distB="0" distL="0" distR="0" wp14:anchorId="0F8BECAA" wp14:editId="0602F85F">
             <wp:extent cx="8343900" cy="4581525"/>
             <wp:effectExtent l="0" t="0" r="0" b="9525"/>
             <wp:docPr id="1" name="Picture 1"/>
@@ -1417,6 +1518,8 @@
           </wp:inline>
         </w:drawing>
       </w:r>
+      <w:bookmarkStart w:id="0" w:name="_GoBack"/>
+      <w:bookmarkEnd w:id="0"/>
     </w:p>
     <w:p/>
     <w:p>
@@ -1438,7 +1541,7 @@
           <w:lang w:val="de-DE" w:eastAsia="de-DE"/>
         </w:rPr>
         <w:drawing>
-          <wp:inline distT="0" distB="0" distL="0" distR="0">
+          <wp:inline distT="0" distB="0" distL="0" distR="0" wp14:anchorId="3AFF1A58" wp14:editId="67A286E5">
             <wp:extent cx="8343900" cy="2162175"/>
             <wp:effectExtent l="0" t="0" r="0" b="9525"/>
             <wp:docPr id="2" name="Picture 2"/>
@@ -1544,14 +1647,38 @@
         <w:ind w:left="850" w:hangingChars="405" w:hanging="850"/>
         <w:jc w:val="left"/>
       </w:pPr>
-      <w:r>
-        <w:rPr>
-          <w:rFonts w:hint="eastAsia"/>
-        </w:rPr>
-        <w:t xml:space="preserve">General note. </w:t>
-      </w:r>
-      <w:r>
-        <w:t xml:space="preserve">Decimal point should be a period, “.”, but not a comma, “,”.  For example, “m/z 425.7”.  No thousand separator </w:t>
+      <w:proofErr w:type="gramStart"/>
+      <w:r>
+        <w:rPr>
+          <w:rFonts w:hint="eastAsia"/>
+        </w:rPr>
+        <w:t>General note.</w:t>
+      </w:r>
+      <w:proofErr w:type="gramEnd"/>
+      <w:r>
+        <w:rPr>
+          <w:rFonts w:hint="eastAsia"/>
+        </w:rPr>
+        <w:t xml:space="preserve"> </w:t>
+      </w:r>
+      <w:r>
+        <w:t xml:space="preserve">Decimal point should be a period, “.”, but not a comma, “,”.  </w:t>
+      </w:r>
+      <w:proofErr w:type="gramStart"/>
+      <w:r>
+        <w:t>For example, “m/z 425.7”.</w:t>
+      </w:r>
+      <w:proofErr w:type="gramEnd"/>
+      <w:r>
+        <w:t xml:space="preserve">  No thousand </w:t>
+      </w:r>
+      <w:proofErr w:type="gramStart"/>
+      <w:r>
+        <w:t>separator</w:t>
+      </w:r>
+      <w:proofErr w:type="gramEnd"/>
+      <w:r>
+        <w:t xml:space="preserve"> </w:t>
       </w:r>
       <w:r>
         <w:rPr>
@@ -1567,8 +1694,21 @@
       <w:pPr>
         <w:jc w:val="left"/>
       </w:pPr>
-      <w:r>
-        <w:t>Note 1. Within each tag, data fields should be arranged by the alphabetical order of subtag names.</w:t>
+      <w:proofErr w:type="gramStart"/>
+      <w:r>
+        <w:t>Note 1.</w:t>
+      </w:r>
+      <w:proofErr w:type="gramEnd"/>
+      <w:r>
+        <w:t xml:space="preserve"> Within each tag, data fields should be arranged by the alphabetical order of </w:t>
+      </w:r>
+      <w:proofErr w:type="spellStart"/>
+      <w:r>
+        <w:t>subtag</w:t>
+      </w:r>
+      <w:proofErr w:type="spellEnd"/>
+      <w:r>
+        <w:t xml:space="preserve"> names.</w:t>
       </w:r>
     </w:p>
     <w:p>
@@ -1576,8 +1716,13 @@
         <w:ind w:left="850" w:hangingChars="405" w:hanging="850"/>
         <w:jc w:val="left"/>
       </w:pPr>
-      <w:r>
-        <w:t xml:space="preserve">Note 2. Data field of AC$INSTRUMENT_TYPE </w:t>
+      <w:proofErr w:type="gramStart"/>
+      <w:r>
+        <w:t>Note 2.</w:t>
+      </w:r>
+      <w:proofErr w:type="gramEnd"/>
+      <w:r>
+        <w:t xml:space="preserve"> Data field of AC$INSTRUMENT_TYPE </w:t>
       </w:r>
       <w:r>
         <w:rPr>
@@ -1586,7 +1731,15 @@
         <w:t>consists of</w:t>
       </w:r>
       <w:r>
-        <w:t xml:space="preserve"> "(Separation tool type-)Ionization method-Ion analy</w:t>
+        <w:t xml:space="preserve"> "(Separation tool type-</w:t>
+      </w:r>
+      <w:proofErr w:type="gramStart"/>
+      <w:r>
+        <w:t>)Ionization</w:t>
+      </w:r>
+      <w:proofErr w:type="gramEnd"/>
+      <w:r>
+        <w:t xml:space="preserve"> method-Ion analy</w:t>
       </w:r>
       <w:r>
         <w:t xml:space="preserve">zer type(Ion analyzer type)".  </w:t>
@@ -1601,27 +1754,54 @@
         <w:t>the data</w:t>
       </w:r>
       <w:r>
-        <w:t xml:space="preserve"> are "ESI-QTOF", "ESI-QQ", "GC-EI-EB", "LC-ESI-ITTOF".  </w:t>
-      </w:r>
-    </w:p>
-    <w:p>
-      <w:pPr>
-        <w:jc w:val="left"/>
-      </w:pPr>
-      <w:r>
-        <w:rPr>
-          <w:rFonts w:hint="eastAsia"/>
-        </w:rPr>
-        <w:t xml:space="preserve">Note 3. </w:t>
-      </w:r>
-      <w:r>
-        <w:t>Data field of AC$MASS_SPECTROMETRY: MS_TYPE is either "MS", "MS2", "MS3", "MS4",</w:t>
-      </w:r>
-      <w:r>
-        <w:rPr>
-          <w:rFonts w:hint="eastAsia"/>
-        </w:rPr>
-        <w:t xml:space="preserve"> , , , </w:t>
+        <w:t xml:space="preserve"> are "ESI-QTOF", "ESI-QQ", "GC-EI-EB", </w:t>
+      </w:r>
+      <w:proofErr w:type="gramStart"/>
+      <w:r>
+        <w:t>"</w:t>
+      </w:r>
+      <w:proofErr w:type="gramEnd"/>
+      <w:r>
+        <w:t xml:space="preserve">LC-ESI-ITTOF".  </w:t>
+      </w:r>
+    </w:p>
+    <w:p>
+      <w:pPr>
+        <w:jc w:val="left"/>
+      </w:pPr>
+      <w:proofErr w:type="gramStart"/>
+      <w:r>
+        <w:rPr>
+          <w:rFonts w:hint="eastAsia"/>
+        </w:rPr>
+        <w:t>Note 3.</w:t>
+      </w:r>
+      <w:proofErr w:type="gramEnd"/>
+      <w:r>
+        <w:rPr>
+          <w:rFonts w:hint="eastAsia"/>
+        </w:rPr>
+        <w:t xml:space="preserve"> </w:t>
+      </w:r>
+      <w:r>
+        <w:t>Data field of AC$MASS_SPECTROMETRY: MS_TYPE is either "MS", "MS2", "MS3", "MS4"</w:t>
+      </w:r>
+      <w:proofErr w:type="gramStart"/>
+      <w:r>
+        <w:t>,</w:t>
+      </w:r>
+      <w:r>
+        <w:rPr>
+          <w:rFonts w:hint="eastAsia"/>
+        </w:rPr>
+        <w:t xml:space="preserve"> ,</w:t>
+      </w:r>
+      <w:proofErr w:type="gramEnd"/>
+      <w:r>
+        <w:rPr>
+          <w:rFonts w:hint="eastAsia"/>
+        </w:rPr>
+        <w:t xml:space="preserve"> , , </w:t>
       </w:r>
       <w:r>
         <w:t>.</w:t>
@@ -1637,6 +1817,7 @@
           <w:docGrid w:type="lines" w:linePitch="360"/>
         </w:sectPr>
       </w:pPr>
+      <w:proofErr w:type="gramStart"/>
       <w:r>
         <w:t xml:space="preserve">Note </w:t>
       </w:r>
@@ -1647,7 +1828,11 @@
         <w:t>4</w:t>
       </w:r>
       <w:r>
-        <w:t xml:space="preserve">. </w:t>
+        <w:t>.</w:t>
+      </w:r>
+      <w:proofErr w:type="gramEnd"/>
+      <w:r>
+        <w:t xml:space="preserve"> </w:t>
       </w:r>
       <w:r>
         <w:rPr>
@@ -1808,8 +1993,29 @@
           <w:rFonts w:hint="eastAsia"/>
         </w:rPr>
         <w:tab/>
-        <w:t>Table 2.  Groups of MassBank Record Information.</w:t>
-      </w:r>
+      </w:r>
+      <w:proofErr w:type="gramStart"/>
+      <w:r>
+        <w:rPr>
+          <w:rFonts w:hint="eastAsia"/>
+        </w:rPr>
+        <w:t>Table 2.</w:t>
+      </w:r>
+      <w:proofErr w:type="gramEnd"/>
+      <w:r>
+        <w:rPr>
+          <w:rFonts w:hint="eastAsia"/>
+        </w:rPr>
+        <w:t xml:space="preserve">  </w:t>
+      </w:r>
+      <w:proofErr w:type="gramStart"/>
+      <w:r>
+        <w:rPr>
+          <w:rFonts w:hint="eastAsia"/>
+        </w:rPr>
+        <w:t>Groups of MassBank Record Information.</w:t>
+      </w:r>
+      <w:proofErr w:type="gramEnd"/>
     </w:p>
     <w:tbl>
       <w:tblPr>
@@ -2816,7 +3022,15 @@
           <w:rFonts w:hint="eastAsia"/>
           <w:color w:val="000000"/>
         </w:rPr>
-        <w:t xml:space="preserve">the MassBank </w:t>
+        <w:t xml:space="preserve">the </w:t>
+      </w:r>
+      <w:proofErr w:type="gramStart"/>
+      <w:r>
+        <w:rPr>
+          <w:rFonts w:hint="eastAsia"/>
+          <w:color w:val="000000"/>
+        </w:rPr>
+        <w:t xml:space="preserve">MassBank </w:t>
       </w:r>
       <w:r>
         <w:rPr>
@@ -2831,6 +3045,7 @@
         </w:rPr>
         <w:t>“</w:t>
       </w:r>
+      <w:proofErr w:type="gramEnd"/>
       <w:r>
         <w:rPr>
           <w:rFonts w:hint="eastAsia"/>
@@ -3097,8 +3312,17 @@
           <w:rFonts w:ascii="Calibri" w:hAnsi="Calibri"/>
           <w:szCs w:val="21"/>
         </w:rPr>
-        <w:t>; CE 40 V; [M+H]+</w:t>
-      </w:r>
+        <w:t>; CE 40 V; [M+H</w:t>
+      </w:r>
+      <w:proofErr w:type="gramStart"/>
+      <w:r>
+        <w:rPr>
+          <w:rFonts w:ascii="Calibri" w:hAnsi="Calibri"/>
+          <w:szCs w:val="21"/>
+        </w:rPr>
+        <w:t>]+</w:t>
+      </w:r>
+      <w:proofErr w:type="gramEnd"/>
     </w:p>
     <w:p>
       <w:pPr>
@@ -3123,7 +3347,11 @@
         <w:t xml:space="preserve">alues of </w:t>
       </w:r>
       <w:r>
-        <w:t>CH$NAME</w:t>
+        <w:t>CH$</w:t>
+      </w:r>
+      <w:proofErr w:type="gramStart"/>
+      <w:r>
+        <w:t>NAME</w:t>
       </w:r>
       <w:r>
         <w:rPr>
@@ -3138,6 +3366,7 @@
         </w:rPr>
         <w:t>;</w:t>
       </w:r>
+      <w:proofErr w:type="gramEnd"/>
       <w:r>
         <w:t xml:space="preserve"> AC$INSTRUMENT_TYPE</w:t>
       </w:r>
@@ -3457,7 +3686,87 @@
           <w:rFonts w:ascii="Calibri" w:hAnsi="Calibri"/>
           <w:szCs w:val="21"/>
         </w:rPr>
-        <w:t>AUTHORS: Akimoto N, Grad Sch Pharm Sci, Kyoto Univ and Maoka T, Res Inst Prod Dev.</w:t>
+        <w:t xml:space="preserve">AUTHORS: Akimoto N, Grad </w:t>
+      </w:r>
+      <w:proofErr w:type="spellStart"/>
+      <w:r>
+        <w:rPr>
+          <w:rFonts w:ascii="Calibri" w:hAnsi="Calibri"/>
+          <w:szCs w:val="21"/>
+        </w:rPr>
+        <w:t>Sch</w:t>
+      </w:r>
+      <w:proofErr w:type="spellEnd"/>
+      <w:r>
+        <w:rPr>
+          <w:rFonts w:ascii="Calibri" w:hAnsi="Calibri"/>
+          <w:szCs w:val="21"/>
+        </w:rPr>
+        <w:t xml:space="preserve"> Pharm </w:t>
+      </w:r>
+      <w:proofErr w:type="spellStart"/>
+      <w:r>
+        <w:rPr>
+          <w:rFonts w:ascii="Calibri" w:hAnsi="Calibri"/>
+          <w:szCs w:val="21"/>
+        </w:rPr>
+        <w:t>Sci</w:t>
+      </w:r>
+      <w:proofErr w:type="spellEnd"/>
+      <w:r>
+        <w:rPr>
+          <w:rFonts w:ascii="Calibri" w:hAnsi="Calibri"/>
+          <w:szCs w:val="21"/>
+        </w:rPr>
+        <w:t xml:space="preserve">, Kyoto </w:t>
+      </w:r>
+      <w:proofErr w:type="spellStart"/>
+      <w:r>
+        <w:rPr>
+          <w:rFonts w:ascii="Calibri" w:hAnsi="Calibri"/>
+          <w:szCs w:val="21"/>
+        </w:rPr>
+        <w:t>Univ</w:t>
+      </w:r>
+      <w:proofErr w:type="spellEnd"/>
+      <w:r>
+        <w:rPr>
+          <w:rFonts w:ascii="Calibri" w:hAnsi="Calibri"/>
+          <w:szCs w:val="21"/>
+        </w:rPr>
+        <w:t xml:space="preserve"> and </w:t>
+      </w:r>
+      <w:proofErr w:type="spellStart"/>
+      <w:r>
+        <w:rPr>
+          <w:rFonts w:ascii="Calibri" w:hAnsi="Calibri"/>
+          <w:szCs w:val="21"/>
+        </w:rPr>
+        <w:t>Maoka</w:t>
+      </w:r>
+      <w:proofErr w:type="spellEnd"/>
+      <w:r>
+        <w:rPr>
+          <w:rFonts w:ascii="Calibri" w:hAnsi="Calibri"/>
+          <w:szCs w:val="21"/>
+        </w:rPr>
+        <w:t xml:space="preserve"> T, Res </w:t>
+      </w:r>
+      <w:proofErr w:type="spellStart"/>
+      <w:r>
+        <w:rPr>
+          <w:rFonts w:ascii="Calibri" w:hAnsi="Calibri"/>
+          <w:szCs w:val="21"/>
+        </w:rPr>
+        <w:t>Inst</w:t>
+      </w:r>
+      <w:proofErr w:type="spellEnd"/>
+      <w:r>
+        <w:rPr>
+          <w:rFonts w:ascii="Calibri" w:hAnsi="Calibri"/>
+          <w:szCs w:val="21"/>
+        </w:rPr>
+        <w:t xml:space="preserve"> Prod Dev.</w:t>
       </w:r>
     </w:p>
     <w:p>
@@ -4405,6 +4714,7 @@
         </w:rPr>
         <w:t xml:space="preserve"> </w:t>
       </w:r>
+      <w:proofErr w:type="gramStart"/>
       <w:r>
         <w:rPr>
           <w:rFonts w:cs="Arial" w:hint="eastAsia"/>
@@ -4422,7 +4732,14 @@
         <w:rPr>
           <w:rFonts w:cs="Arial" w:hint="eastAsia"/>
         </w:rPr>
-        <w:t xml:space="preserve">and </w:t>
+        <w:t>and</w:t>
+      </w:r>
+      <w:proofErr w:type="gramEnd"/>
+      <w:r>
+        <w:rPr>
+          <w:rFonts w:cs="Arial" w:hint="eastAsia"/>
+        </w:rPr>
+        <w:t xml:space="preserve"> </w:t>
       </w:r>
       <w:r>
         <w:rPr>
@@ -4700,7 +5017,39 @@
           <w:rFonts w:ascii="Calibri" w:hAnsi="Calibri"/>
           <w:szCs w:val="21"/>
         </w:rPr>
-        <w:t xml:space="preserve"> KO006229 Tiglate; ESI-QTOF; MS2; CE:10 V [M-H]-.</w:t>
+        <w:t xml:space="preserve"> KO006229 </w:t>
+      </w:r>
+      <w:proofErr w:type="spellStart"/>
+      <w:r>
+        <w:rPr>
+          <w:rFonts w:ascii="Calibri" w:hAnsi="Calibri"/>
+          <w:szCs w:val="21"/>
+        </w:rPr>
+        <w:t>Tiglate</w:t>
+      </w:r>
+      <w:proofErr w:type="spellEnd"/>
+      <w:r>
+        <w:rPr>
+          <w:rFonts w:ascii="Calibri" w:hAnsi="Calibri"/>
+          <w:szCs w:val="21"/>
+        </w:rPr>
+        <w:t>; ESI-QTOF; MS2; CE</w:t>
+      </w:r>
+      <w:proofErr w:type="gramStart"/>
+      <w:r>
+        <w:rPr>
+          <w:rFonts w:ascii="Calibri" w:hAnsi="Calibri"/>
+          <w:szCs w:val="21"/>
+        </w:rPr>
+        <w:t>:10</w:t>
+      </w:r>
+      <w:proofErr w:type="gramEnd"/>
+      <w:r>
+        <w:rPr>
+          <w:rFonts w:ascii="Calibri" w:hAnsi="Calibri"/>
+          <w:szCs w:val="21"/>
+        </w:rPr>
+        <w:t xml:space="preserve"> V [M-H]-.</w:t>
       </w:r>
     </w:p>
     <w:p>
@@ -4732,7 +5081,39 @@
           <w:rFonts w:ascii="Calibri" w:hAnsi="Calibri"/>
           <w:szCs w:val="21"/>
         </w:rPr>
-        <w:t xml:space="preserve"> KO006230 Tiglate; ESI-QTOF; MS2; CE:20 V [M-H]-.</w:t>
+        <w:t xml:space="preserve"> KO006230 </w:t>
+      </w:r>
+      <w:proofErr w:type="spellStart"/>
+      <w:r>
+        <w:rPr>
+          <w:rFonts w:ascii="Calibri" w:hAnsi="Calibri"/>
+          <w:szCs w:val="21"/>
+        </w:rPr>
+        <w:t>Tiglate</w:t>
+      </w:r>
+      <w:proofErr w:type="spellEnd"/>
+      <w:r>
+        <w:rPr>
+          <w:rFonts w:ascii="Calibri" w:hAnsi="Calibri"/>
+          <w:szCs w:val="21"/>
+        </w:rPr>
+        <w:t>; ESI-QTOF; MS2; CE</w:t>
+      </w:r>
+      <w:proofErr w:type="gramStart"/>
+      <w:r>
+        <w:rPr>
+          <w:rFonts w:ascii="Calibri" w:hAnsi="Calibri"/>
+          <w:szCs w:val="21"/>
+        </w:rPr>
+        <w:t>:20</w:t>
+      </w:r>
+      <w:proofErr w:type="gramEnd"/>
+      <w:r>
+        <w:rPr>
+          <w:rFonts w:ascii="Calibri" w:hAnsi="Calibri"/>
+          <w:szCs w:val="21"/>
+        </w:rPr>
+        <w:t xml:space="preserve"> V [M-H]-.</w:t>
       </w:r>
     </w:p>
     <w:p>
@@ -4765,7 +5146,39 @@
           <w:rFonts w:ascii="Calibri" w:hAnsi="Calibri"/>
           <w:szCs w:val="21"/>
         </w:rPr>
-        <w:t xml:space="preserve"> KO006231 Tiglate; ESI-QTOF; MS2; CE:30 V [M-H]-.</w:t>
+        <w:t xml:space="preserve"> KO006231 </w:t>
+      </w:r>
+      <w:proofErr w:type="spellStart"/>
+      <w:r>
+        <w:rPr>
+          <w:rFonts w:ascii="Calibri" w:hAnsi="Calibri"/>
+          <w:szCs w:val="21"/>
+        </w:rPr>
+        <w:t>Tiglate</w:t>
+      </w:r>
+      <w:proofErr w:type="spellEnd"/>
+      <w:r>
+        <w:rPr>
+          <w:rFonts w:ascii="Calibri" w:hAnsi="Calibri"/>
+          <w:szCs w:val="21"/>
+        </w:rPr>
+        <w:t>; ESI-QTOF; MS2; CE</w:t>
+      </w:r>
+      <w:proofErr w:type="gramStart"/>
+      <w:r>
+        <w:rPr>
+          <w:rFonts w:ascii="Calibri" w:hAnsi="Calibri"/>
+          <w:szCs w:val="21"/>
+        </w:rPr>
+        <w:t>:30</w:t>
+      </w:r>
+      <w:proofErr w:type="gramEnd"/>
+      <w:r>
+        <w:rPr>
+          <w:rFonts w:ascii="Calibri" w:hAnsi="Calibri"/>
+          <w:szCs w:val="21"/>
+        </w:rPr>
+        <w:t xml:space="preserve"> V [M-H]-.</w:t>
       </w:r>
     </w:p>
     <w:p>
@@ -5229,7 +5642,21 @@
         <w:rPr>
           <w:rFonts w:ascii="Calibri" w:hAnsi="Calibri"/>
         </w:rPr>
-        <w:t>(2S,3S)-Tartaric acid</w:t>
+        <w:t>(2S</w:t>
+      </w:r>
+      <w:proofErr w:type="gramStart"/>
+      <w:r>
+        <w:rPr>
+          <w:rFonts w:ascii="Calibri" w:hAnsi="Calibri"/>
+        </w:rPr>
+        <w:t>,3S</w:t>
+      </w:r>
+      <w:proofErr w:type="gramEnd"/>
+      <w:r>
+        <w:rPr>
+          <w:rFonts w:ascii="Calibri" w:hAnsi="Calibri"/>
+        </w:rPr>
+        <w:t>)-Tartaric acid</w:t>
       </w:r>
     </w:p>
     <w:p>
@@ -5260,11 +5687,19 @@
         </w:rPr>
         <w:t>dducts (</w:t>
       </w:r>
-      <w:r>
-        <w:rPr>
-          <w:rFonts w:hint="eastAsia"/>
-        </w:rPr>
-        <w:t>HCl,</w:t>
+      <w:proofErr w:type="spellStart"/>
+      <w:r>
+        <w:rPr>
+          <w:rFonts w:hint="eastAsia"/>
+        </w:rPr>
+        <w:t>HCl</w:t>
+      </w:r>
+      <w:proofErr w:type="spellEnd"/>
+      <w:r>
+        <w:rPr>
+          <w:rFonts w:hint="eastAsia"/>
+        </w:rPr>
+        <w:t>,</w:t>
       </w:r>
       <w:r>
         <w:rPr>
@@ -5329,6 +5764,7 @@
         </w:rPr>
         <w:t xml:space="preserve">, </w:t>
       </w:r>
+      <w:proofErr w:type="spellStart"/>
       <w:r>
         <w:rPr>
           <w:rFonts w:hint="eastAsia"/>
@@ -5345,6 +5781,7 @@
         </w:rPr>
         <w:t>c</w:t>
       </w:r>
+      <w:proofErr w:type="spellEnd"/>
       <w:r>
         <w:rPr>
           <w:rFonts w:hint="eastAsia"/>
@@ -5375,6 +5812,7 @@
         </w:rPr>
         <w:t xml:space="preserve">, </w:t>
       </w:r>
+      <w:proofErr w:type="spellStart"/>
       <w:r>
         <w:rPr>
           <w:rFonts w:hint="eastAsia"/>
@@ -5391,6 +5829,8 @@
         </w:rPr>
         <w:t>c</w:t>
       </w:r>
+      <w:proofErr w:type="spellEnd"/>
+      <w:proofErr w:type="gramStart"/>
       <w:r>
         <w:rPr>
           <w:rFonts w:hint="eastAsia"/>
@@ -5401,7 +5841,14 @@
         <w:rPr>
           <w:rFonts w:hint="eastAsia"/>
         </w:rPr>
-        <w:t xml:space="preserve">, </w:t>
+        <w:t>,</w:t>
+      </w:r>
+      <w:proofErr w:type="gramEnd"/>
+      <w:r>
+        <w:rPr>
+          <w:rFonts w:hint="eastAsia"/>
+        </w:rPr>
+        <w:t xml:space="preserve"> </w:t>
       </w:r>
       <w:r>
         <w:rPr>
@@ -5691,7 +6138,21 @@
         <w:rPr>
           <w:rFonts w:ascii="Calibri" w:hAnsi="Calibri"/>
         </w:rPr>
-        <w:t>; Terpenoid; Lipid</w:t>
+        <w:t xml:space="preserve">; </w:t>
+      </w:r>
+      <w:proofErr w:type="spellStart"/>
+      <w:r>
+        <w:rPr>
+          <w:rFonts w:ascii="Calibri" w:hAnsi="Calibri"/>
+        </w:rPr>
+        <w:t>Terpenoid</w:t>
+      </w:r>
+      <w:proofErr w:type="spellEnd"/>
+      <w:r>
+        <w:rPr>
+          <w:rFonts w:ascii="Calibri" w:hAnsi="Calibri"/>
+        </w:rPr>
+        <w:t>; Lipid</w:t>
       </w:r>
     </w:p>
     <w:p>
@@ -5766,8 +6227,16 @@
         <w:rPr>
           <w:rFonts w:hint="eastAsia"/>
         </w:rPr>
-        <w:t>precedes the other class names .</w:t>
-      </w:r>
+        <w:t xml:space="preserve">precedes the other class </w:t>
+      </w:r>
+      <w:proofErr w:type="gramStart"/>
+      <w:r>
+        <w:rPr>
+          <w:rFonts w:hint="eastAsia"/>
+        </w:rPr>
+        <w:t>names .</w:t>
+      </w:r>
+      <w:proofErr w:type="gramEnd"/>
     </w:p>
     <w:p>
       <w:pPr>
@@ -6379,7 +6848,21 @@
         <w:rPr>
           <w:rFonts w:ascii="Calibri" w:hAnsi="Calibri"/>
         </w:rPr>
-        <w:t>CH$SMILES: NCC(O)=O</w:t>
+        <w:t xml:space="preserve">CH$SMILES: </w:t>
+      </w:r>
+      <w:proofErr w:type="gramStart"/>
+      <w:r>
+        <w:rPr>
+          <w:rFonts w:ascii="Calibri" w:hAnsi="Calibri"/>
+        </w:rPr>
+        <w:t>NCC(</w:t>
+      </w:r>
+      <w:proofErr w:type="gramEnd"/>
+      <w:r>
+        <w:rPr>
+          <w:rFonts w:ascii="Calibri" w:hAnsi="Calibri"/>
+        </w:rPr>
+        <w:t>O)=O</w:t>
       </w:r>
     </w:p>
     <w:p>
@@ -6507,7 +6990,21 @@
         <w:rPr>
           <w:rFonts w:hint="eastAsia"/>
         </w:rPr>
-        <w:t>(InChI Code</w:t>
+        <w:t>(</w:t>
+      </w:r>
+      <w:proofErr w:type="spellStart"/>
+      <w:r>
+        <w:rPr>
+          <w:rFonts w:hint="eastAsia"/>
+        </w:rPr>
+        <w:t>InChI</w:t>
+      </w:r>
+      <w:proofErr w:type="spellEnd"/>
+      <w:r>
+        <w:rPr>
+          <w:rFonts w:hint="eastAsia"/>
+        </w:rPr>
+        <w:t xml:space="preserve"> Code</w:t>
       </w:r>
       <w:r>
         <w:rPr>
@@ -6552,7 +7049,35 @@
         <w:rPr>
           <w:rFonts w:ascii="Calibri" w:hAnsi="Calibri"/>
         </w:rPr>
-        <w:t>CH$IUPAC: InChI=1S/C2H5NO2/c3-1-2(4)5/h1,3H2,(H,4,5)</w:t>
+        <w:t xml:space="preserve">CH$IUPAC: </w:t>
+      </w:r>
+      <w:proofErr w:type="spellStart"/>
+      <w:r>
+        <w:rPr>
+          <w:rFonts w:ascii="Calibri" w:hAnsi="Calibri"/>
+        </w:rPr>
+        <w:t>InChI</w:t>
+      </w:r>
+      <w:proofErr w:type="spellEnd"/>
+      <w:r>
+        <w:rPr>
+          <w:rFonts w:ascii="Calibri" w:hAnsi="Calibri"/>
+        </w:rPr>
+        <w:t>=1S/C2H5NO2/c3-1-2(4)5/h1</w:t>
+      </w:r>
+      <w:proofErr w:type="gramStart"/>
+      <w:r>
+        <w:rPr>
+          <w:rFonts w:ascii="Calibri" w:hAnsi="Calibri"/>
+        </w:rPr>
+        <w:t>,3H2</w:t>
+      </w:r>
+      <w:proofErr w:type="gramEnd"/>
+      <w:r>
+        <w:rPr>
+          <w:rFonts w:ascii="Calibri" w:hAnsi="Calibri"/>
+        </w:rPr>
+        <w:t>,(H,4,5)</w:t>
       </w:r>
     </w:p>
     <w:p>
@@ -6605,9 +7130,181 @@
       </w:pPr>
       <w:r>
         <w:rPr>
-          <w:rFonts w:hint="eastAsia"/>
           <w:u w:val="single"/>
         </w:rPr>
+        <w:lastRenderedPageBreak/>
+        <w:t>2.2.7 CH$CDK_DEPICT</w:t>
+      </w:r>
+    </w:p>
+    <w:p>
+      <w:pPr>
+        <w:pStyle w:val="a"/>
+        <w:numPr>
+          <w:ilvl w:val="0"/>
+          <w:numId w:val="12"/>
+        </w:numPr>
+        <w:ind w:left="284" w:firstLineChars="0" w:hanging="284"/>
+        <w:jc w:val="left"/>
+      </w:pPr>
+      <w:r>
+        <w:t>Displays partially defined structures with CDK depict in record view</w:t>
+      </w:r>
+    </w:p>
+    <w:p>
+      <w:pPr>
+        <w:pStyle w:val="a"/>
+        <w:numPr>
+          <w:ilvl w:val="0"/>
+          <w:numId w:val="12"/>
+        </w:numPr>
+        <w:ind w:left="284" w:firstLineChars="0" w:hanging="284"/>
+        <w:jc w:val="left"/>
+      </w:pPr>
+      <w:r>
+        <w:t>In test phase, advanced users only</w:t>
+      </w:r>
+    </w:p>
+    <w:p>
+      <w:pPr>
+        <w:pStyle w:val="a"/>
+        <w:numPr>
+          <w:ilvl w:val="0"/>
+          <w:numId w:val="12"/>
+        </w:numPr>
+        <w:ind w:left="284" w:firstLineChars="0" w:hanging="284"/>
+        <w:jc w:val="left"/>
+      </w:pPr>
+      <w:r>
+        <w:t>Optional and Iterative</w:t>
+      </w:r>
+    </w:p>
+    <w:p>
+      <w:pPr>
+        <w:pStyle w:val="a"/>
+        <w:numPr>
+          <w:ilvl w:val="0"/>
+          <w:numId w:val="12"/>
+        </w:numPr>
+        <w:ind w:left="284" w:firstLineChars="0" w:hanging="284"/>
+        <w:jc w:val="left"/>
+      </w:pPr>
+      <w:r>
+        <w:t>Example</w:t>
+      </w:r>
+    </w:p>
+    <w:p>
+      <w:pPr>
+        <w:pStyle w:val="a"/>
+        <w:ind w:left="0" w:firstLineChars="0" w:firstLine="284"/>
+        <w:jc w:val="left"/>
+      </w:pPr>
+      <w:r>
+        <w:t xml:space="preserve">CH$CDK_DEPICT_SMILES </w:t>
+      </w:r>
+      <w:hyperlink r:id="rId12" w:history="1">
+        <w:r>
+          <w:rPr>
+            <w:rStyle w:val="Hyperlink"/>
+            <w:rFonts w:ascii="Calibri" w:hAnsi="Calibri"/>
+          </w:rPr>
+          <w:t>CCOCCOCCO |Sg</w:t>
+        </w:r>
+        <w:proofErr w:type="gramStart"/>
+        <w:r>
+          <w:rPr>
+            <w:rStyle w:val="Hyperlink"/>
+            <w:rFonts w:ascii="Calibri" w:hAnsi="Calibri"/>
+          </w:rPr>
+          <w:t>:n:3,4,5:2:ht</w:t>
+        </w:r>
+        <w:proofErr w:type="gramEnd"/>
+        <w:r>
+          <w:rPr>
+            <w:rStyle w:val="Hyperlink"/>
+            <w:rFonts w:ascii="Calibri" w:hAnsi="Calibri"/>
+          </w:rPr>
+          <w:t>| PEG-2</w:t>
+        </w:r>
+      </w:hyperlink>
+    </w:p>
+    <w:p>
+      <w:pPr>
+        <w:pStyle w:val="a"/>
+        <w:ind w:left="0" w:firstLineChars="0" w:firstLine="284"/>
+        <w:jc w:val="left"/>
+      </w:pPr>
+      <w:r>
+        <w:t xml:space="preserve">CH$CDK_DEPICT_GENERIC_SMILES </w:t>
+      </w:r>
+      <w:hyperlink r:id="rId13" w:history="1">
+        <w:proofErr w:type="gramStart"/>
+        <w:r>
+          <w:rPr>
+            <w:rStyle w:val="Hyperlink"/>
+            <w:rFonts w:ascii="Calibri" w:hAnsi="Calibri"/>
+          </w:rPr>
+          <w:t>c1ccc(</w:t>
+        </w:r>
+        <w:proofErr w:type="gramEnd"/>
+        <w:r>
+          <w:rPr>
+            <w:rStyle w:val="Hyperlink"/>
+            <w:rFonts w:ascii="Calibri" w:hAnsi="Calibri"/>
+          </w:rPr>
+          <w:t>cc1)/C=C/C(=O)O[R]</w:t>
+        </w:r>
+      </w:hyperlink>
+    </w:p>
+    <w:p>
+      <w:pPr>
+        <w:pStyle w:val="a"/>
+        <w:ind w:left="0" w:firstLineChars="0" w:firstLine="284"/>
+        <w:jc w:val="left"/>
+      </w:pPr>
+      <w:r>
+        <w:t xml:space="preserve">CH$CDK_DEPICT_STRUCTURE_SMILES </w:t>
+      </w:r>
+      <w:hyperlink r:id="rId14" w:history="1">
+        <w:proofErr w:type="gramStart"/>
+        <w:r>
+          <w:rPr>
+            <w:rStyle w:val="Hyperlink"/>
+            <w:rFonts w:ascii="Calibri" w:hAnsi="Calibri"/>
+          </w:rPr>
+          <w:t>c1ccc(</w:t>
+        </w:r>
+        <w:proofErr w:type="gramEnd"/>
+        <w:r>
+          <w:rPr>
+            <w:rStyle w:val="Hyperlink"/>
+            <w:rFonts w:ascii="Calibri" w:hAnsi="Calibri"/>
+          </w:rPr>
+          <w:t>cc1)/C=C/C(=O)O</w:t>
+        </w:r>
+      </w:hyperlink>
+    </w:p>
+    <w:p>
+      <w:pPr>
+        <w:pStyle w:val="Heading2"/>
+        <w:jc w:val="left"/>
+        <w:rPr>
+          <w:u w:val="single"/>
+        </w:rPr>
+      </w:pPr>
+    </w:p>
+    <w:p>
+      <w:pPr>
+        <w:pStyle w:val="Heading2"/>
+        <w:jc w:val="left"/>
+        <w:rPr>
+          <w:u w:val="single"/>
+        </w:rPr>
+      </w:pPr>
+      <w:r>
+        <w:rPr>
+          <w:rFonts w:hint="eastAsia"/>
+          <w:u w:val="single"/>
+        </w:rPr>
         <w:t>2.</w:t>
       </w:r>
       <w:r>
@@ -6615,13 +7312,19 @@
           <w:rFonts w:hint="eastAsia"/>
           <w:u w:val="single"/>
         </w:rPr>
-        <w:t>2.7</w:t>
-      </w:r>
-      <w:r>
-        <w:rPr>
-          <w:rFonts w:hint="eastAsia"/>
+        <w:t>2.</w:t>
+      </w:r>
+      <w:r>
+        <w:rPr>
           <w:u w:val="single"/>
         </w:rPr>
+        <w:t>8</w:t>
+      </w:r>
+      <w:r>
+        <w:rPr>
+          <w:rFonts w:hint="eastAsia"/>
+          <w:u w:val="single"/>
+        </w:rPr>
         <w:t xml:space="preserve"> </w:t>
       </w:r>
       <w:r>
@@ -6645,6 +7348,8 @@
         </w:rPr>
         <w:t xml:space="preserve"> </w:t>
       </w:r>
+      <w:proofErr w:type="spellStart"/>
+      <w:proofErr w:type="gramStart"/>
       <w:r>
         <w:rPr>
           <w:rFonts w:hint="eastAsia"/>
@@ -6652,6 +7357,7 @@
         </w:rPr>
         <w:t>subtag</w:t>
       </w:r>
+      <w:proofErr w:type="spellEnd"/>
       <w:r>
         <w:rPr>
           <w:rFonts w:hint="eastAsia"/>
@@ -6673,6 +7379,7 @@
         </w:rPr>
         <w:t>identifier</w:t>
       </w:r>
+      <w:proofErr w:type="gramEnd"/>
     </w:p>
     <w:p>
       <w:pPr>
@@ -6822,7 +7529,7 @@
         </w:rPr>
         <w:t xml:space="preserve">CH$LINK: COMPTOX </w:t>
       </w:r>
-      <w:hyperlink r:id="rId12" w:history="1">
+      <w:hyperlink r:id="rId15" w:history="1">
         <w:r>
           <w:rPr>
             <w:rStyle w:val="Hyperlink"/>
@@ -6918,7 +7625,7 @@
         </w:rPr>
         <w:t xml:space="preserve">11916 </w:t>
       </w:r>
-      <w:hyperlink r:id="rId13" w:history="1">
+      <w:hyperlink r:id="rId16" w:history="1">
         <w:r>
           <w:rPr>
             <w:rStyle w:val="Hyperlink"/>
@@ -6991,7 +7698,7 @@
         <w:ind w:leftChars="0" w:firstLineChars="0"/>
         <w:jc w:val="left"/>
       </w:pPr>
-      <w:hyperlink r:id="rId14" w:history="1">
+      <w:hyperlink r:id="rId17" w:history="1">
         <w:r>
           <w:rPr>
             <w:rStyle w:val="Hyperlink"/>
@@ -7011,7 +7718,7 @@
         <w:ind w:leftChars="0" w:firstLineChars="0"/>
         <w:jc w:val="left"/>
       </w:pPr>
-      <w:hyperlink r:id="rId15" w:history="1">
+      <w:hyperlink r:id="rId18" w:history="1">
         <w:r>
           <w:rPr>
             <w:rStyle w:val="Hyperlink"/>
@@ -7031,7 +7738,7 @@
         <w:ind w:leftChars="0" w:firstLineChars="0"/>
         <w:jc w:val="left"/>
       </w:pPr>
-      <w:hyperlink r:id="rId16" w:history="1">
+      <w:hyperlink r:id="rId19" w:history="1">
         <w:r>
           <w:rPr>
             <w:rStyle w:val="Hyperlink"/>
@@ -7051,7 +7758,7 @@
         <w:ind w:leftChars="0" w:firstLineChars="0"/>
         <w:jc w:val="left"/>
       </w:pPr>
-      <w:hyperlink r:id="rId17" w:history="1">
+      <w:hyperlink r:id="rId20" w:history="1">
         <w:r>
           <w:rPr>
             <w:rStyle w:val="Hyperlink"/>
@@ -7091,7 +7798,7 @@
         <w:ind w:leftChars="0" w:firstLineChars="0"/>
         <w:jc w:val="left"/>
       </w:pPr>
-      <w:hyperlink r:id="rId18" w:history="1">
+      <w:hyperlink r:id="rId21" w:history="1">
         <w:r>
           <w:rPr>
             <w:rStyle w:val="Hyperlink"/>
@@ -7111,7 +7818,7 @@
         <w:ind w:leftChars="0" w:firstLineChars="0"/>
         <w:jc w:val="left"/>
       </w:pPr>
-      <w:hyperlink r:id="rId19" w:history="1">
+      <w:hyperlink r:id="rId22" w:history="1">
         <w:r>
           <w:rPr>
             <w:rStyle w:val="Hyperlink"/>
@@ -7131,7 +7838,7 @@
         <w:ind w:leftChars="0" w:firstLineChars="0"/>
         <w:jc w:val="left"/>
       </w:pPr>
-      <w:hyperlink r:id="rId20" w:history="1">
+      <w:hyperlink r:id="rId23" w:history="1">
         <w:r>
           <w:rPr>
             <w:rStyle w:val="Hyperlink"/>
@@ -7151,7 +7858,7 @@
         <w:ind w:leftChars="0" w:firstLineChars="0"/>
         <w:jc w:val="left"/>
       </w:pPr>
-      <w:hyperlink r:id="rId21" w:history="1">
+      <w:hyperlink r:id="rId24" w:history="1">
         <w:r>
           <w:rPr>
             <w:rStyle w:val="Hyperlink"/>
@@ -7171,7 +7878,7 @@
         <w:ind w:leftChars="0" w:firstLineChars="0"/>
         <w:jc w:val="left"/>
       </w:pPr>
-      <w:hyperlink r:id="rId22" w:history="1">
+      <w:hyperlink r:id="rId25" w:history="1">
         <w:r>
           <w:rPr>
             <w:rStyle w:val="Hyperlink"/>
@@ -7257,11 +7964,33 @@
         <w:ind w:leftChars="0" w:left="284" w:firstLineChars="0" w:hanging="284"/>
         <w:jc w:val="left"/>
       </w:pPr>
-      <w:r>
-        <w:rPr>
-          <w:rFonts w:hint="eastAsia"/>
-        </w:rPr>
-        <w:t xml:space="preserve">InChI Key, a hashed version of InChI code, is a common link </w:t>
+      <w:proofErr w:type="spellStart"/>
+      <w:r>
+        <w:rPr>
+          <w:rFonts w:hint="eastAsia"/>
+        </w:rPr>
+        <w:t>InChI</w:t>
+      </w:r>
+      <w:proofErr w:type="spellEnd"/>
+      <w:r>
+        <w:rPr>
+          <w:rFonts w:hint="eastAsia"/>
+        </w:rPr>
+        <w:t xml:space="preserve"> Key, a hashed version of </w:t>
+      </w:r>
+      <w:proofErr w:type="spellStart"/>
+      <w:r>
+        <w:rPr>
+          <w:rFonts w:hint="eastAsia"/>
+        </w:rPr>
+        <w:t>InChI</w:t>
+      </w:r>
+      <w:proofErr w:type="spellEnd"/>
+      <w:r>
+        <w:rPr>
+          <w:rFonts w:hint="eastAsia"/>
+        </w:rPr>
+        <w:t xml:space="preserve"> code, is a common link </w:t>
       </w:r>
       <w:r>
         <w:rPr>
@@ -7274,146 +8003,6 @@
           <w:rFonts w:hint="eastAsia"/>
         </w:rPr>
         <w:t>.</w:t>
-      </w:r>
-    </w:p>
-    <w:p>
-      <w:pPr>
-        <w:pStyle w:val="3"/>
-        <w:numPr>
-          <w:ilvl w:val="0"/>
-          <w:numId w:val="19"/>
-        </w:numPr>
-        <w:ind w:leftChars="0" w:left="284" w:firstLineChars="0" w:hanging="284"/>
-        <w:jc w:val="left"/>
-      </w:pPr>
-      <w:r>
-        <w:t xml:space="preserve">Test phase (advanced users only!): several fields are undergoing testing to offer users a display of partially defined structures with </w:t>
-      </w:r>
-      <w:hyperlink r:id="rId23" w:history="1">
-        <w:r>
-          <w:rPr>
-            <w:rStyle w:val="Hyperlink"/>
-          </w:rPr>
-          <w:t>CDK Depict</w:t>
-        </w:r>
-      </w:hyperlink>
-      <w:r>
-        <w:t>:</w:t>
-      </w:r>
-    </w:p>
-    <w:p>
-      <w:pPr>
-        <w:pStyle w:val="a"/>
-        <w:ind w:firstLineChars="0" w:firstLine="53"/>
-        <w:jc w:val="left"/>
-        <w:rPr>
-          <w:rFonts w:ascii="Calibri" w:hAnsi="Calibri"/>
-        </w:rPr>
-      </w:pPr>
-      <w:r>
-        <w:rPr>
-          <w:rFonts w:ascii="Calibri" w:hAnsi="Calibri"/>
-        </w:rPr>
-        <w:t>CH$LINK: CDK_DEPICT_SMILES</w:t>
-      </w:r>
-      <w:r>
-        <w:rPr>
-          <w:rFonts w:ascii="Calibri" w:hAnsi="Calibri"/>
-        </w:rPr>
-        <w:t xml:space="preserve"> </w:t>
-      </w:r>
-      <w:hyperlink r:id="rId24" w:history="1">
-        <w:r>
-          <w:rPr>
-            <w:rStyle w:val="Hyperlink"/>
-            <w:rFonts w:ascii="Calibri" w:hAnsi="Calibri"/>
-          </w:rPr>
-          <w:t>CCOCCOCCO |Sg:n:3,4,5:2:ht| PEG-2</w:t>
-        </w:r>
-      </w:hyperlink>
-    </w:p>
-    <w:p>
-      <w:pPr>
-        <w:pStyle w:val="a"/>
-        <w:ind w:firstLineChars="0" w:firstLine="53"/>
-        <w:jc w:val="left"/>
-        <w:rPr>
-          <w:rFonts w:ascii="Calibri" w:hAnsi="Calibri"/>
-        </w:rPr>
-      </w:pPr>
-      <w:r>
-        <w:rPr>
-          <w:rFonts w:ascii="Calibri" w:hAnsi="Calibri"/>
-        </w:rPr>
-        <w:t>CH$LINK: CDK_GENERIC_SMILES</w:t>
-      </w:r>
-      <w:r>
-        <w:rPr>
-          <w:rFonts w:ascii="Calibri" w:hAnsi="Calibri"/>
-        </w:rPr>
-        <w:t xml:space="preserve"> </w:t>
-      </w:r>
-      <w:hyperlink r:id="rId25" w:history="1">
-        <w:r>
-          <w:rPr>
-            <w:rStyle w:val="Hyperlink"/>
-            <w:rFonts w:ascii="Calibri" w:hAnsi="Calibri"/>
-          </w:rPr>
-          <w:t>c1ccc(cc1)/C=C/C(=O)O[R]</w:t>
-        </w:r>
-      </w:hyperlink>
-    </w:p>
-    <w:p>
-      <w:pPr>
-        <w:pStyle w:val="a"/>
-        <w:ind w:firstLineChars="0" w:firstLine="53"/>
-        <w:jc w:val="left"/>
-        <w:rPr>
-          <w:rFonts w:ascii="Calibri" w:hAnsi="Calibri"/>
-        </w:rPr>
-      </w:pPr>
-      <w:r>
-        <w:rPr>
-          <w:rFonts w:ascii="Calibri" w:hAnsi="Calibri"/>
-        </w:rPr>
-        <w:t>CH$LINK: CDK_SUBSTRUCTURE_SMILES</w:t>
-      </w:r>
-      <w:r>
-        <w:rPr>
-          <w:rFonts w:ascii="Calibri" w:hAnsi="Calibri"/>
-        </w:rPr>
-        <w:t xml:space="preserve"> </w:t>
-      </w:r>
-      <w:hyperlink r:id="rId26" w:history="1">
-        <w:r>
-          <w:rPr>
-            <w:rStyle w:val="Hyperlink"/>
-            <w:rFonts w:ascii="Calibri" w:hAnsi="Calibri"/>
-          </w:rPr>
-          <w:t>c1ccc(cc1)/C=C/C(=O)O</w:t>
-        </w:r>
-      </w:hyperlink>
-    </w:p>
-    <w:p>
-      <w:pPr>
-        <w:pStyle w:val="3"/>
-        <w:ind w:leftChars="0" w:left="284" w:firstLineChars="0" w:firstLine="0"/>
-        <w:jc w:val="left"/>
-      </w:pPr>
-    </w:p>
-    <w:p>
-      <w:pPr>
-        <w:pStyle w:val="3"/>
-        <w:ind w:leftChars="0" w:firstLineChars="0"/>
-        <w:jc w:val="left"/>
-      </w:pPr>
-    </w:p>
-    <w:p>
-      <w:pPr>
-        <w:jc w:val="left"/>
-      </w:pPr>
-      <w:r>
-        <w:br w:type="page"/>
       </w:r>
     </w:p>
     <w:p>
@@ -7425,13 +8014,23 @@
           <w:u w:val="single"/>
         </w:rPr>
       </w:pPr>
-      <w:r>
-        <w:rPr>
-          <w:rFonts w:hint="eastAsia"/>
+    </w:p>
+    <w:p>
+      <w:pPr>
+        <w:pStyle w:val="Heading2"/>
+        <w:jc w:val="left"/>
+        <w:rPr>
           <w:sz w:val="24"/>
           <w:u w:val="single"/>
         </w:rPr>
-        <w:t>2.3 Information of Biological Sample</w:t>
+      </w:pPr>
+      <w:r>
+        <w:rPr>
+          <w:rFonts w:hint="eastAsia"/>
+          <w:sz w:val="24"/>
+          <w:u w:val="single"/>
+        </w:rPr>
+        <w:t>Information of Biological Sample</w:t>
       </w:r>
     </w:p>
     <w:p>
@@ -7640,8 +8239,30 @@
         <w:rPr>
           <w:rFonts w:ascii="Calibri" w:hAnsi="Calibri"/>
         </w:rPr>
-        <w:t>SP$SCIENTIFIC_NAME: Mus musculus</w:t>
-      </w:r>
+        <w:t xml:space="preserve">SP$SCIENTIFIC_NAME: </w:t>
+      </w:r>
+      <w:proofErr w:type="spellStart"/>
+      <w:r>
+        <w:rPr>
+          <w:rFonts w:ascii="Calibri" w:hAnsi="Calibri"/>
+        </w:rPr>
+        <w:t>Mus</w:t>
+      </w:r>
+      <w:proofErr w:type="spellEnd"/>
+      <w:r>
+        <w:rPr>
+          <w:rFonts w:ascii="Calibri" w:hAnsi="Calibri"/>
+        </w:rPr>
+        <w:t xml:space="preserve"> </w:t>
+      </w:r>
+      <w:proofErr w:type="spellStart"/>
+      <w:r>
+        <w:rPr>
+          <w:rFonts w:ascii="Calibri" w:hAnsi="Calibri"/>
+        </w:rPr>
+        <w:t>musculus</w:t>
+      </w:r>
+      <w:proofErr w:type="spellEnd"/>
     </w:p>
     <w:p>
       <w:pPr>
@@ -7710,7 +8331,23 @@
           <w:rFonts w:hint="eastAsia"/>
           <w:u w:val="single"/>
         </w:rPr>
-        <w:t xml:space="preserve"> subtag identifier</w:t>
+        <w:t xml:space="preserve"> </w:t>
+      </w:r>
+      <w:proofErr w:type="spellStart"/>
+      <w:r>
+        <w:rPr>
+          <w:rFonts w:hint="eastAsia"/>
+          <w:u w:val="single"/>
+        </w:rPr>
+        <w:t>subtag</w:t>
+      </w:r>
+      <w:proofErr w:type="spellEnd"/>
+      <w:r>
+        <w:rPr>
+          <w:rFonts w:hint="eastAsia"/>
+          <w:u w:val="single"/>
+        </w:rPr>
+        <w:t xml:space="preserve"> identifier</w:t>
       </w:r>
     </w:p>
     <w:p>
@@ -8294,11 +8931,19 @@
         </w:rPr>
         <w:t xml:space="preserve">Cross-reference to </w:t>
       </w:r>
-      <w:r>
-        <w:rPr>
-          <w:rFonts w:hint="eastAsia"/>
-        </w:rPr>
-        <w:t>mzOntology:</w:t>
+      <w:proofErr w:type="spellStart"/>
+      <w:r>
+        <w:rPr>
+          <w:rFonts w:hint="eastAsia"/>
+        </w:rPr>
+        <w:t>mzOntology</w:t>
+      </w:r>
+      <w:proofErr w:type="spellEnd"/>
+      <w:r>
+        <w:rPr>
+          <w:rFonts w:hint="eastAsia"/>
+        </w:rPr>
+        <w:t>:</w:t>
       </w:r>
       <w:r>
         <w:rPr>
@@ -8607,15 +9252,24 @@
           <w:color w:val="000000"/>
           <w:bdr w:val="single" w:sz="4" w:space="0" w:color="auto"/>
         </w:rPr>
-        <w:t xml:space="preserve"> type</w:t>
-      </w:r>
+        <w:t xml:space="preserve"> </w:t>
+      </w:r>
+      <w:proofErr w:type="gramStart"/>
       <w:r>
         <w:rPr>
           <w:color w:val="000000"/>
           <w:bdr w:val="single" w:sz="4" w:space="0" w:color="auto"/>
         </w:rPr>
+        <w:t>type</w:t>
+      </w:r>
+      <w:r>
+        <w:rPr>
+          <w:color w:val="000000"/>
+          <w:bdr w:val="single" w:sz="4" w:space="0" w:color="auto"/>
+        </w:rPr>
         <w:t>(</w:t>
       </w:r>
+      <w:proofErr w:type="gramEnd"/>
       <w:r>
         <w:rPr>
           <w:color w:val="000000"/>
@@ -8689,6 +9343,7 @@
         </w:rPr>
         <w:t xml:space="preserve">, </w:t>
       </w:r>
+      <w:proofErr w:type="gramStart"/>
       <w:r>
         <w:rPr>
           <w:color w:val="000000"/>
@@ -8696,6 +9351,7 @@
         </w:rPr>
         <w:t>LC</w:t>
       </w:r>
+      <w:proofErr w:type="gramEnd"/>
       <w:r>
         <w:rPr>
           <w:color w:val="000000"/>
@@ -8792,6 +9448,7 @@
         </w:rPr>
         <w:t xml:space="preserve">, </w:t>
       </w:r>
+      <w:proofErr w:type="gramStart"/>
       <w:r>
         <w:rPr>
           <w:color w:val="000000"/>
@@ -8799,6 +9456,7 @@
         </w:rPr>
         <w:t>MALDI</w:t>
       </w:r>
+      <w:proofErr w:type="gramEnd"/>
       <w:r>
         <w:rPr>
           <w:color w:val="000000"/>
@@ -8905,7 +9563,21 @@
         <w:rPr>
           <w:color w:val="000000"/>
         </w:rPr>
-        <w:t>In tandem mass analyzers, no “–“ is inserted between ion analyzers.</w:t>
+        <w:t>In tandem mass analyzers, no “–</w:t>
+      </w:r>
+      <w:proofErr w:type="gramStart"/>
+      <w:r>
+        <w:rPr>
+          <w:color w:val="000000"/>
+        </w:rPr>
+        <w:t>“ is</w:t>
+      </w:r>
+      <w:proofErr w:type="gramEnd"/>
+      <w:r>
+        <w:rPr>
+          <w:color w:val="000000"/>
+        </w:rPr>
+        <w:t xml:space="preserve"> inserted between ion analyzers.</w:t>
       </w:r>
     </w:p>
     <w:p>
@@ -9194,18 +9866,42 @@
         </w:rPr>
         <w:t xml:space="preserve">Cross-reference to </w:t>
       </w:r>
-      <w:r>
-        <w:rPr>
-          <w:rFonts w:hint="eastAsia"/>
-        </w:rPr>
-        <w:t xml:space="preserve">mzOntology: Ionization methods </w:t>
+      <w:proofErr w:type="spellStart"/>
+      <w:r>
+        <w:rPr>
+          <w:rFonts w:hint="eastAsia"/>
+        </w:rPr>
+        <w:t>mzOntology</w:t>
+      </w:r>
+      <w:proofErr w:type="spellEnd"/>
+      <w:r>
+        <w:rPr>
+          <w:rFonts w:hint="eastAsia"/>
+        </w:rPr>
+        <w:t xml:space="preserve">: Ionization methods </w:t>
       </w:r>
       <w:r>
         <w:rPr>
           <w:rFonts w:cs="Courier New"/>
           <w:color w:val="000000"/>
         </w:rPr>
-        <w:t>[MS:1000008]</w:t>
+        <w:t>[MS</w:t>
+      </w:r>
+      <w:proofErr w:type="gramStart"/>
+      <w:r>
+        <w:rPr>
+          <w:rFonts w:cs="Courier New"/>
+          <w:color w:val="000000"/>
+        </w:rPr>
+        <w:t>:1000008</w:t>
+      </w:r>
+      <w:proofErr w:type="gramEnd"/>
+      <w:r>
+        <w:rPr>
+          <w:rFonts w:cs="Courier New"/>
+          <w:color w:val="000000"/>
+        </w:rPr>
+        <w:t>]</w:t>
       </w:r>
       <w:r>
         <w:rPr>
@@ -9541,6 +10237,7 @@
         </w:rPr>
         <w:t>MS4</w:t>
       </w:r>
+      <w:proofErr w:type="gramStart"/>
       <w:r>
         <w:t>,</w:t>
       </w:r>
@@ -9548,7 +10245,14 @@
         <w:rPr>
           <w:rFonts w:hint="eastAsia"/>
         </w:rPr>
-        <w:t xml:space="preserve"> , , .</w:t>
+        <w:t xml:space="preserve"> ,</w:t>
+      </w:r>
+      <w:proofErr w:type="gramEnd"/>
+      <w:r>
+        <w:rPr>
+          <w:rFonts w:hint="eastAsia"/>
+        </w:rPr>
+        <w:t xml:space="preserve"> , .</w:t>
       </w:r>
     </w:p>
     <w:p>
@@ -9588,6 +10292,7 @@
         <w:ind w:firstLine="284"/>
         <w:jc w:val="left"/>
       </w:pPr>
+      <w:proofErr w:type="gramStart"/>
       <w:r>
         <w:rPr>
           <w:rFonts w:hint="eastAsia"/>
@@ -9599,7 +10304,14 @@
         <w:rPr>
           <w:rFonts w:hint="eastAsia"/>
         </w:rPr>
-        <w:t xml:space="preserve">  is 1</w:t>
+        <w:t xml:space="preserve">  is</w:t>
+      </w:r>
+      <w:proofErr w:type="gramEnd"/>
+      <w:r>
+        <w:rPr>
+          <w:rFonts w:hint="eastAsia"/>
+        </w:rPr>
+        <w:t xml:space="preserve"> 1</w:t>
       </w:r>
       <w:r>
         <w:rPr>
@@ -9645,6 +10357,7 @@
         <w:ind w:firstLine="284"/>
         <w:jc w:val="left"/>
       </w:pPr>
+      <w:proofErr w:type="gramStart"/>
       <w:r>
         <w:rPr>
           <w:rFonts w:hint="eastAsia"/>
@@ -9656,7 +10369,14 @@
         <w:rPr>
           <w:rFonts w:hint="eastAsia"/>
         </w:rPr>
-        <w:t xml:space="preserve">  is 2</w:t>
+        <w:t xml:space="preserve">  is</w:t>
+      </w:r>
+      <w:proofErr w:type="gramEnd"/>
+      <w:r>
+        <w:rPr>
+          <w:rFonts w:hint="eastAsia"/>
+        </w:rPr>
+        <w:t xml:space="preserve"> 2</w:t>
       </w:r>
       <w:r>
         <w:rPr>
@@ -9705,6 +10425,7 @@
           <w:bdr w:val="single" w:sz="4" w:space="0" w:color="auto"/>
         </w:rPr>
       </w:pPr>
+      <w:proofErr w:type="gramStart"/>
       <w:r>
         <w:rPr>
           <w:rFonts w:hint="eastAsia"/>
@@ -9729,7 +10450,14 @@
         <w:rPr>
           <w:rFonts w:hint="eastAsia"/>
         </w:rPr>
-        <w:t xml:space="preserve"> is the precursor ion spectrum of </w:t>
+        <w:t xml:space="preserve"> is</w:t>
+      </w:r>
+      <w:proofErr w:type="gramEnd"/>
+      <w:r>
+        <w:rPr>
+          <w:rFonts w:hint="eastAsia"/>
+        </w:rPr>
+        <w:t xml:space="preserve"> the precursor ion spectrum of </w:t>
       </w:r>
       <w:r>
         <w:rPr>
@@ -9981,11 +10709,19 @@
         </w:rPr>
         <w:t xml:space="preserve">Cross-reference to </w:t>
       </w:r>
-      <w:r>
-        <w:rPr>
-          <w:rFonts w:hint="eastAsia"/>
-        </w:rPr>
-        <w:t xml:space="preserve">mzOntology: </w:t>
+      <w:proofErr w:type="spellStart"/>
+      <w:r>
+        <w:rPr>
+          <w:rFonts w:hint="eastAsia"/>
+        </w:rPr>
+        <w:t>mzOntology</w:t>
+      </w:r>
+      <w:proofErr w:type="spellEnd"/>
+      <w:r>
+        <w:rPr>
+          <w:rFonts w:hint="eastAsia"/>
+        </w:rPr>
+        <w:t xml:space="preserve">: </w:t>
       </w:r>
       <w:r>
         <w:rPr>
@@ -10089,8 +10825,17 @@
           <w:rFonts w:hint="eastAsia"/>
           <w:u w:val="single"/>
         </w:rPr>
-        <w:t xml:space="preserve"> subtag</w:t>
-      </w:r>
+        <w:t xml:space="preserve"> </w:t>
+      </w:r>
+      <w:proofErr w:type="spellStart"/>
+      <w:r>
+        <w:rPr>
+          <w:rFonts w:hint="eastAsia"/>
+          <w:u w:val="single"/>
+        </w:rPr>
+        <w:t>subtag</w:t>
+      </w:r>
+      <w:proofErr w:type="spellEnd"/>
       <w:r>
         <w:rPr>
           <w:rFonts w:hint="eastAsia"/>
@@ -10323,6 +11068,7 @@
         </w:rPr>
         <w:t xml:space="preserve"> alphabetical order of </w:t>
       </w:r>
+      <w:proofErr w:type="spellStart"/>
       <w:r>
         <w:rPr>
           <w:rFonts w:ascii="Arial" w:hAnsi="Arial" w:cs="Arial"/>
@@ -10337,6 +11083,7 @@
         </w:rPr>
         <w:t>ubtag</w:t>
       </w:r>
+      <w:proofErr w:type="spellEnd"/>
       <w:r>
         <w:rPr>
           <w:rFonts w:cs="Arial"/>
@@ -10377,9 +11124,11 @@
         </w:rPr>
         <w:t xml:space="preserve">2.4.5 </w:t>
       </w:r>
+      <w:proofErr w:type="spellStart"/>
       <w:r>
         <w:t>Subtag</w:t>
       </w:r>
+      <w:proofErr w:type="spellEnd"/>
       <w:r>
         <w:rPr>
           <w:rFonts w:hint="eastAsia"/>
@@ -10535,8 +11284,13 @@
         </w:rPr>
         <w:t xml:space="preserve">2.4.5 </w:t>
       </w:r>
-      <w:r>
-        <w:t xml:space="preserve">Subtag: </w:t>
+      <w:proofErr w:type="spellStart"/>
+      <w:r>
+        <w:t>Subtag</w:t>
+      </w:r>
+      <w:proofErr w:type="spellEnd"/>
+      <w:r>
+        <w:t xml:space="preserve">: </w:t>
       </w:r>
       <w:r>
         <w:rPr>
@@ -10636,11 +11390,19 @@
         </w:rPr>
         <w:t xml:space="preserve">Cross-reference to </w:t>
       </w:r>
-      <w:r>
-        <w:rPr>
-          <w:rFonts w:hint="eastAsia"/>
-        </w:rPr>
-        <w:t xml:space="preserve">mzOntology: </w:t>
+      <w:proofErr w:type="spellStart"/>
+      <w:r>
+        <w:rPr>
+          <w:rFonts w:hint="eastAsia"/>
+        </w:rPr>
+        <w:t>mzOntology</w:t>
+      </w:r>
+      <w:proofErr w:type="spellEnd"/>
+      <w:r>
+        <w:rPr>
+          <w:rFonts w:hint="eastAsia"/>
+        </w:rPr>
+        <w:t xml:space="preserve">: </w:t>
       </w:r>
       <w:r>
         <w:rPr>
@@ -10683,9 +11445,11 @@
         </w:rPr>
         <w:t xml:space="preserve">2.4.5 </w:t>
       </w:r>
+      <w:proofErr w:type="spellStart"/>
       <w:r>
         <w:t>Subtag</w:t>
       </w:r>
+      <w:proofErr w:type="spellEnd"/>
       <w:r>
         <w:t>:</w:t>
       </w:r>
@@ -10746,9 +11510,11 @@
         </w:rPr>
         <w:t xml:space="preserve">2.4.5 </w:t>
       </w:r>
+      <w:proofErr w:type="spellStart"/>
       <w:r>
         <w:t>Subtag</w:t>
       </w:r>
+      <w:proofErr w:type="spellEnd"/>
       <w:r>
         <w:t>:</w:t>
       </w:r>
@@ -10792,8 +11558,16 @@
         <w:rPr>
           <w:rFonts w:eastAsia="MS Gothic" w:cs="Arial" w:hint="eastAsia"/>
         </w:rPr>
-        <w:t>of Desolvation</w:t>
-      </w:r>
+        <w:t xml:space="preserve">of </w:t>
+      </w:r>
+      <w:proofErr w:type="spellStart"/>
+      <w:r>
+        <w:rPr>
+          <w:rFonts w:eastAsia="MS Gothic" w:cs="Arial" w:hint="eastAsia"/>
+        </w:rPr>
+        <w:t>Desolvation</w:t>
+      </w:r>
+      <w:proofErr w:type="spellEnd"/>
       <w:r>
         <w:rPr>
           <w:rFonts w:eastAsia="MS Gothic" w:cs="Arial" w:hint="eastAsia"/>
@@ -10897,9 +11671,11 @@
         </w:rPr>
         <w:t xml:space="preserve">2.4.5 </w:t>
       </w:r>
+      <w:proofErr w:type="spellStart"/>
       <w:r>
         <w:t>Subtag</w:t>
       </w:r>
+      <w:proofErr w:type="spellEnd"/>
       <w:r>
         <w:t>:</w:t>
       </w:r>
@@ -10943,8 +11719,16 @@
         <w:rPr>
           <w:rFonts w:eastAsia="MS Gothic" w:cs="Arial" w:hint="eastAsia"/>
         </w:rPr>
-        <w:t xml:space="preserve"> Desolvation</w:t>
-      </w:r>
+        <w:t xml:space="preserve"> </w:t>
+      </w:r>
+      <w:proofErr w:type="spellStart"/>
+      <w:r>
+        <w:rPr>
+          <w:rFonts w:eastAsia="MS Gothic" w:cs="Arial" w:hint="eastAsia"/>
+        </w:rPr>
+        <w:t>Desolvation</w:t>
+      </w:r>
+      <w:proofErr w:type="spellEnd"/>
       <w:r>
         <w:rPr>
           <w:rFonts w:eastAsia="MS Gothic" w:cs="Arial" w:hint="eastAsia"/>
@@ -11016,9 +11800,11 @@
         </w:rPr>
         <w:t xml:space="preserve">2.4.5 </w:t>
       </w:r>
+      <w:proofErr w:type="spellStart"/>
       <w:r>
         <w:t>Subtag</w:t>
       </w:r>
+      <w:proofErr w:type="spellEnd"/>
       <w:r>
         <w:t>:</w:t>
       </w:r>
@@ -11147,9 +11933,11 @@
         </w:rPr>
         <w:t xml:space="preserve">2.4.5 </w:t>
       </w:r>
+      <w:proofErr w:type="spellStart"/>
       <w:r>
         <w:t>Subtag</w:t>
       </w:r>
+      <w:proofErr w:type="spellEnd"/>
       <w:r>
         <w:t>:</w:t>
       </w:r>
@@ -11282,8 +12070,16 @@
         <w:rPr>
           <w:rFonts w:ascii="Calibri" w:hAnsi="Calibri"/>
         </w:rPr>
-        <w:t>er, 20 Hz, 10 nsec</w:t>
-      </w:r>
+        <w:t xml:space="preserve">er, 20 Hz, 10 </w:t>
+      </w:r>
+      <w:proofErr w:type="spellStart"/>
+      <w:r>
+        <w:rPr>
+          <w:rFonts w:ascii="Calibri" w:hAnsi="Calibri"/>
+        </w:rPr>
+        <w:t>nsec</w:t>
+      </w:r>
+      <w:proofErr w:type="spellEnd"/>
     </w:p>
     <w:p>
       <w:pPr>
@@ -11310,12 +12106,14 @@
         </w:rPr>
         <w:t xml:space="preserve">2.4.5 </w:t>
       </w:r>
+      <w:proofErr w:type="spellStart"/>
       <w:r>
         <w:rPr>
           <w:lang w:val="fr-FR"/>
         </w:rPr>
         <w:t>Subtag</w:t>
       </w:r>
+      <w:proofErr w:type="spellEnd"/>
       <w:r>
         <w:rPr>
           <w:lang w:val="fr-FR"/>
@@ -11362,6 +12160,7 @@
         </w:rPr>
         <w:t xml:space="preserve"> </w:t>
       </w:r>
+      <w:proofErr w:type="spellStart"/>
       <w:r>
         <w:rPr>
           <w:rFonts w:hint="eastAsia"/>
@@ -11374,7 +12173,15 @@
           <w:rFonts w:hint="eastAsia"/>
           <w:lang w:val="fr-FR"/>
         </w:rPr>
-        <w:t>sed in MALDI</w:t>
+        <w:t>sed</w:t>
+      </w:r>
+      <w:proofErr w:type="spellEnd"/>
+      <w:r>
+        <w:rPr>
+          <w:rFonts w:hint="eastAsia"/>
+          <w:lang w:val="fr-FR"/>
+        </w:rPr>
+        <w:t xml:space="preserve"> in MALDI</w:t>
       </w:r>
       <w:r>
         <w:rPr>
@@ -11442,7 +12249,27 @@
           <w:szCs w:val="21"/>
           <w:lang w:val="en"/>
         </w:rPr>
-        <w:t>1-2 uL m-NBA</w:t>
+        <w:t xml:space="preserve">1-2 </w:t>
+      </w:r>
+      <w:proofErr w:type="spellStart"/>
+      <w:r>
+        <w:rPr>
+          <w:rFonts w:ascii="Calibri" w:hAnsi="Calibri" w:cs="Times New Roman"/>
+          <w:sz w:val="21"/>
+          <w:szCs w:val="21"/>
+          <w:lang w:val="en"/>
+        </w:rPr>
+        <w:t>uL</w:t>
+      </w:r>
+      <w:proofErr w:type="spellEnd"/>
+      <w:r>
+        <w:rPr>
+          <w:rFonts w:ascii="Calibri" w:hAnsi="Calibri" w:cs="Times New Roman"/>
+          <w:sz w:val="21"/>
+          <w:szCs w:val="21"/>
+          <w:lang w:val="en"/>
+        </w:rPr>
+        <w:t xml:space="preserve"> m-NBA</w:t>
       </w:r>
     </w:p>
     <w:p>
@@ -11471,8 +12298,18 @@
           <w:color w:val="000000"/>
           <w:lang w:val="fr-FR"/>
         </w:rPr>
-        <w:t>2.4.5. Subtag</w:t>
-      </w:r>
+        <w:t xml:space="preserve">2.4.5. </w:t>
+      </w:r>
+      <w:proofErr w:type="spellStart"/>
+      <w:r>
+        <w:rPr>
+          <w:rFonts w:hint="eastAsia"/>
+          <w:color w:val="000000"/>
+          <w:lang w:val="fr-FR"/>
+        </w:rPr>
+        <w:t>Subtag</w:t>
+      </w:r>
+      <w:proofErr w:type="spellEnd"/>
       <w:r>
         <w:rPr>
           <w:color w:val="000000"/>
@@ -11536,6 +12373,7 @@
         </w:rPr>
         <w:t xml:space="preserve">ass </w:t>
       </w:r>
+      <w:proofErr w:type="spellStart"/>
       <w:r>
         <w:rPr>
           <w:rFonts w:hint="eastAsia"/>
@@ -11550,7 +12388,16 @@
           <w:color w:val="000000"/>
           <w:lang w:val="fr-FR"/>
         </w:rPr>
-        <w:t>ccuracy.</w:t>
+        <w:t>ccuracy</w:t>
+      </w:r>
+      <w:proofErr w:type="spellEnd"/>
+      <w:r>
+        <w:rPr>
+          <w:rFonts w:hint="eastAsia"/>
+          <w:color w:val="000000"/>
+          <w:lang w:val="fr-FR"/>
+        </w:rPr>
+        <w:t>.</w:t>
       </w:r>
     </w:p>
     <w:p>
@@ -11567,6 +12414,7 @@
           <w:lang w:val="fr-FR"/>
         </w:rPr>
       </w:pPr>
+      <w:proofErr w:type="spellStart"/>
       <w:r>
         <w:rPr>
           <w:rFonts w:hint="eastAsia"/>
@@ -11575,6 +12423,7 @@
         </w:rPr>
         <w:t>Example</w:t>
       </w:r>
+      <w:proofErr w:type="spellEnd"/>
     </w:p>
     <w:p>
       <w:pPr>
@@ -11618,12 +12467,14 @@
         </w:rPr>
         <w:t xml:space="preserve">2.4.5 </w:t>
       </w:r>
+      <w:proofErr w:type="spellStart"/>
       <w:r>
         <w:rPr>
           <w:lang w:val="fr-FR"/>
         </w:rPr>
         <w:t>Subtag</w:t>
       </w:r>
+      <w:proofErr w:type="spellEnd"/>
       <w:r>
         <w:rPr>
           <w:lang w:val="fr-FR"/>
@@ -11668,13 +12519,31 @@
         </w:rPr>
         <w:t xml:space="preserve">Name of </w:t>
       </w:r>
+      <w:proofErr w:type="spellStart"/>
       <w:r>
         <w:rPr>
           <w:rFonts w:hint="eastAsia"/>
           <w:lang w:val="fr-FR"/>
         </w:rPr>
-        <w:t>Reagent Gas</w:t>
-      </w:r>
+        <w:t>Reagent</w:t>
+      </w:r>
+      <w:proofErr w:type="spellEnd"/>
+      <w:r>
+        <w:rPr>
+          <w:rFonts w:hint="eastAsia"/>
+          <w:lang w:val="fr-FR"/>
+        </w:rPr>
+        <w:t xml:space="preserve"> </w:t>
+      </w:r>
+      <w:proofErr w:type="spellStart"/>
+      <w:r>
+        <w:rPr>
+          <w:rFonts w:hint="eastAsia"/>
+          <w:lang w:val="fr-FR"/>
+        </w:rPr>
+        <w:t>Gas</w:t>
+      </w:r>
+      <w:proofErr w:type="spellEnd"/>
       <w:r>
         <w:rPr>
           <w:rFonts w:ascii="Times New Roman" w:eastAsia="MS Gothic" w:hAnsi="Times New Roman" w:hint="eastAsia"/>
@@ -11698,6 +12567,7 @@
           <w:lang w:val="fr-FR"/>
         </w:rPr>
       </w:pPr>
+      <w:proofErr w:type="spellStart"/>
       <w:r>
         <w:rPr>
           <w:rFonts w:hint="eastAsia"/>
@@ -11705,6 +12575,7 @@
         </w:rPr>
         <w:t>Example</w:t>
       </w:r>
+      <w:proofErr w:type="spellEnd"/>
     </w:p>
     <w:p>
       <w:pPr>
@@ -11731,6 +12602,7 @@
         </w:rPr>
         <w:t xml:space="preserve">REAGENT_GAS </w:t>
       </w:r>
+      <w:proofErr w:type="spellStart"/>
       <w:r>
         <w:rPr>
           <w:rFonts w:ascii="Calibri" w:hAnsi="Calibri"/>
@@ -11738,6 +12610,7 @@
         </w:rPr>
         <w:t>ammonia</w:t>
       </w:r>
+      <w:proofErr w:type="spellEnd"/>
     </w:p>
     <w:p>
       <w:pPr>
@@ -11762,12 +12635,14 @@
         </w:rPr>
         <w:t xml:space="preserve">2.4.5 </w:t>
       </w:r>
+      <w:proofErr w:type="spellStart"/>
       <w:r>
         <w:rPr>
           <w:lang w:val="fr-FR"/>
         </w:rPr>
         <w:t>Subtag</w:t>
       </w:r>
+      <w:proofErr w:type="spellEnd"/>
       <w:r>
         <w:rPr>
           <w:lang w:val="fr-FR"/>
@@ -11845,6 +12720,7 @@
           <w:lang w:val="fr-FR"/>
         </w:rPr>
       </w:pPr>
+      <w:proofErr w:type="spellStart"/>
       <w:r>
         <w:rPr>
           <w:rFonts w:eastAsia="MS Gothic"/>
@@ -11852,6 +12728,7 @@
         </w:rPr>
         <w:t>Example</w:t>
       </w:r>
+      <w:proofErr w:type="spellEnd"/>
     </w:p>
     <w:p>
       <w:pPr>
@@ -11919,12 +12796,21 @@
         </w:rPr>
         <w:t xml:space="preserve"> </w:t>
       </w:r>
+      <w:proofErr w:type="spellStart"/>
       <w:r>
         <w:rPr>
           <w:rFonts w:hint="eastAsia"/>
           <w:u w:val="single"/>
         </w:rPr>
-        <w:t>subtag Description</w:t>
+        <w:t>subtag</w:t>
+      </w:r>
+      <w:proofErr w:type="spellEnd"/>
+      <w:r>
+        <w:rPr>
+          <w:rFonts w:hint="eastAsia"/>
+          <w:u w:val="single"/>
+        </w:rPr>
+        <w:t xml:space="preserve"> Description</w:t>
       </w:r>
     </w:p>
     <w:p>
@@ -12054,6 +12940,7 @@
         </w:rPr>
         <w:t xml:space="preserve"> alphabetical order of </w:t>
       </w:r>
+      <w:proofErr w:type="spellStart"/>
       <w:r>
         <w:rPr>
           <w:rFonts w:ascii="Arial" w:hAnsi="Arial" w:cs="Arial"/>
@@ -12061,6 +12948,7 @@
         </w:rPr>
         <w:t>subtag</w:t>
       </w:r>
+      <w:proofErr w:type="spellEnd"/>
       <w:r>
         <w:rPr>
           <w:rFonts w:hint="eastAsia"/>
@@ -12093,12 +12981,14 @@
         </w:rPr>
         <w:t xml:space="preserve">2.4.6 </w:t>
       </w:r>
+      <w:proofErr w:type="spellStart"/>
       <w:r>
         <w:rPr>
           <w:lang w:val="fr-FR"/>
         </w:rPr>
         <w:t>Subtag</w:t>
       </w:r>
+      <w:proofErr w:type="spellEnd"/>
       <w:r>
         <w:rPr>
           <w:lang w:val="fr-FR"/>
@@ -12219,12 +13109,14 @@
         </w:rPr>
         <w:t xml:space="preserve">2.4.6 </w:t>
       </w:r>
+      <w:proofErr w:type="spellStart"/>
       <w:r>
         <w:rPr>
           <w:lang w:val="fr-FR"/>
         </w:rPr>
         <w:t>Subtag</w:t>
       </w:r>
+      <w:proofErr w:type="spellEnd"/>
       <w:r>
         <w:rPr>
           <w:lang w:val="fr-FR"/>
@@ -12315,6 +13207,7 @@
         </w:rPr>
         <w:t xml:space="preserve"> </w:t>
       </w:r>
+      <w:proofErr w:type="spellStart"/>
       <w:r>
         <w:rPr>
           <w:rFonts w:ascii="Calibri" w:hAnsi="Calibri"/>
@@ -12331,6 +13224,7 @@
         </w:rPr>
         <w:t>cquity</w:t>
       </w:r>
+      <w:proofErr w:type="spellEnd"/>
       <w:r>
         <w:rPr>
           <w:rFonts w:ascii="Calibri" w:hAnsi="Calibri"/>
@@ -12386,7 +13280,25 @@
           <w:szCs w:val="21"/>
           <w:lang w:val="en"/>
         </w:rPr>
-        <w:t xml:space="preserve"> Fused silica capillary id=50 um L=100 cm (HMT, Tsuruoka, Japan)</w:t>
+        <w:t xml:space="preserve"> Fused silica capillary id=50 um L=100 cm (HMT, </w:t>
+      </w:r>
+      <w:proofErr w:type="spellStart"/>
+      <w:r>
+        <w:rPr>
+          <w:rFonts w:ascii="Calibri" w:hAnsi="Calibri"/>
+          <w:szCs w:val="21"/>
+          <w:lang w:val="en"/>
+        </w:rPr>
+        <w:t>Tsuruoka</w:t>
+      </w:r>
+      <w:proofErr w:type="spellEnd"/>
+      <w:r>
+        <w:rPr>
+          <w:rFonts w:ascii="Calibri" w:hAnsi="Calibri"/>
+          <w:szCs w:val="21"/>
+          <w:lang w:val="en"/>
+        </w:rPr>
+        <w:t>, Japan)</w:t>
       </w:r>
     </w:p>
     <w:p>
@@ -12405,12 +13317,14 @@
         </w:rPr>
         <w:t xml:space="preserve">2.4.6 </w:t>
       </w:r>
+      <w:proofErr w:type="spellStart"/>
       <w:r>
         <w:rPr>
           <w:lang w:val="fr-FR"/>
         </w:rPr>
         <w:t>Subtag</w:t>
       </w:r>
+      <w:proofErr w:type="spellEnd"/>
       <w:r>
         <w:rPr>
           <w:lang w:val="fr-FR"/>
@@ -12519,12 +13433,14 @@
         </w:rPr>
         <w:t xml:space="preserve">2.4.6 </w:t>
       </w:r>
+      <w:proofErr w:type="spellStart"/>
       <w:r>
         <w:rPr>
           <w:lang w:val="fr-FR"/>
         </w:rPr>
         <w:t>Subtag</w:t>
       </w:r>
+      <w:proofErr w:type="spellEnd"/>
       <w:r>
         <w:rPr>
           <w:lang w:val="fr-FR"/>
@@ -12567,12 +13483,21 @@
         </w:rPr>
         <w:t xml:space="preserve">Gradient of </w:t>
       </w:r>
+      <w:proofErr w:type="spellStart"/>
       <w:r>
         <w:rPr>
           <w:rFonts w:eastAsia="MS Gothic" w:cs="Arial" w:hint="eastAsia"/>
           <w:lang w:val="fr-FR"/>
         </w:rPr>
-        <w:t xml:space="preserve">Elusion </w:t>
+        <w:t>Elusion</w:t>
+      </w:r>
+      <w:proofErr w:type="spellEnd"/>
+      <w:r>
+        <w:rPr>
+          <w:rFonts w:eastAsia="MS Gothic" w:cs="Arial" w:hint="eastAsia"/>
+          <w:lang w:val="fr-FR"/>
+        </w:rPr>
+        <w:t xml:space="preserve"> </w:t>
       </w:r>
       <w:r>
         <w:rPr>
@@ -12608,12 +13533,21 @@
           <w:lang w:val="fr-FR"/>
         </w:rPr>
       </w:pPr>
+      <w:proofErr w:type="spellStart"/>
       <w:r>
         <w:rPr>
           <w:rFonts w:hint="eastAsia"/>
           <w:lang w:val="fr-FR"/>
         </w:rPr>
-        <w:t xml:space="preserve">Example  </w:t>
+        <w:t>Example</w:t>
+      </w:r>
+      <w:proofErr w:type="spellEnd"/>
+      <w:r>
+        <w:rPr>
+          <w:rFonts w:hint="eastAsia"/>
+          <w:lang w:val="fr-FR"/>
+        </w:rPr>
+        <w:t xml:space="preserve">  </w:t>
       </w:r>
     </w:p>
     <w:p>
@@ -12645,14 +13579,94 @@
           <w:rFonts w:ascii="Calibri" w:hAnsi="Calibri"/>
           <w:lang w:val="fr-FR"/>
         </w:rPr>
-        <w:t>0/100 at 0 min, 15/85 at 5 min, 21/79 at 20 min, 90/10 at 24 min</w:t>
-      </w:r>
+        <w:t xml:space="preserve">0/100 </w:t>
+      </w:r>
+      <w:proofErr w:type="spellStart"/>
       <w:r>
         <w:rPr>
           <w:rFonts w:ascii="Calibri" w:hAnsi="Calibri"/>
           <w:lang w:val="fr-FR"/>
         </w:rPr>
-        <w:t>, 95/5 at 26 min, 0/100, 30 min</w:t>
+        <w:t>at</w:t>
+      </w:r>
+      <w:proofErr w:type="spellEnd"/>
+      <w:r>
+        <w:rPr>
+          <w:rFonts w:ascii="Calibri" w:hAnsi="Calibri"/>
+          <w:lang w:val="fr-FR"/>
+        </w:rPr>
+        <w:t xml:space="preserve"> 0 min, 15/85 </w:t>
+      </w:r>
+      <w:proofErr w:type="spellStart"/>
+      <w:r>
+        <w:rPr>
+          <w:rFonts w:ascii="Calibri" w:hAnsi="Calibri"/>
+          <w:lang w:val="fr-FR"/>
+        </w:rPr>
+        <w:t>at</w:t>
+      </w:r>
+      <w:proofErr w:type="spellEnd"/>
+      <w:r>
+        <w:rPr>
+          <w:rFonts w:ascii="Calibri" w:hAnsi="Calibri"/>
+          <w:lang w:val="fr-FR"/>
+        </w:rPr>
+        <w:t xml:space="preserve"> 5 min, 21/79 </w:t>
+      </w:r>
+      <w:proofErr w:type="spellStart"/>
+      <w:r>
+        <w:rPr>
+          <w:rFonts w:ascii="Calibri" w:hAnsi="Calibri"/>
+          <w:lang w:val="fr-FR"/>
+        </w:rPr>
+        <w:t>at</w:t>
+      </w:r>
+      <w:proofErr w:type="spellEnd"/>
+      <w:r>
+        <w:rPr>
+          <w:rFonts w:ascii="Calibri" w:hAnsi="Calibri"/>
+          <w:lang w:val="fr-FR"/>
+        </w:rPr>
+        <w:t xml:space="preserve"> 20 min, 90/10 </w:t>
+      </w:r>
+      <w:proofErr w:type="spellStart"/>
+      <w:r>
+        <w:rPr>
+          <w:rFonts w:ascii="Calibri" w:hAnsi="Calibri"/>
+          <w:lang w:val="fr-FR"/>
+        </w:rPr>
+        <w:t>at</w:t>
+      </w:r>
+      <w:proofErr w:type="spellEnd"/>
+      <w:r>
+        <w:rPr>
+          <w:rFonts w:ascii="Calibri" w:hAnsi="Calibri"/>
+          <w:lang w:val="fr-FR"/>
+        </w:rPr>
+        <w:t xml:space="preserve"> 24 min</w:t>
+      </w:r>
+      <w:r>
+        <w:rPr>
+          <w:rFonts w:ascii="Calibri" w:hAnsi="Calibri"/>
+          <w:lang w:val="fr-FR"/>
+        </w:rPr>
+        <w:t xml:space="preserve">, 95/5 </w:t>
+      </w:r>
+      <w:proofErr w:type="spellStart"/>
+      <w:r>
+        <w:rPr>
+          <w:rFonts w:ascii="Calibri" w:hAnsi="Calibri"/>
+          <w:lang w:val="fr-FR"/>
+        </w:rPr>
+        <w:t>at</w:t>
+      </w:r>
+      <w:proofErr w:type="spellEnd"/>
+      <w:r>
+        <w:rPr>
+          <w:rFonts w:ascii="Calibri" w:hAnsi="Calibri"/>
+          <w:lang w:val="fr-FR"/>
+        </w:rPr>
+        <w:t xml:space="preserve"> 26 min, 0/100, 30 min</w:t>
       </w:r>
     </w:p>
     <w:p>
@@ -12680,12 +13694,14 @@
         </w:rPr>
         <w:t xml:space="preserve">2.4.6 </w:t>
       </w:r>
+      <w:proofErr w:type="spellStart"/>
       <w:r>
         <w:rPr>
           <w:lang w:val="fr-FR"/>
         </w:rPr>
         <w:t>Subtag</w:t>
       </w:r>
+      <w:proofErr w:type="spellEnd"/>
       <w:r>
         <w:rPr>
           <w:lang w:val="fr-FR"/>
@@ -12803,12 +13819,14 @@
         </w:rPr>
         <w:t xml:space="preserve">2.4.6 </w:t>
       </w:r>
+      <w:proofErr w:type="spellStart"/>
       <w:r>
         <w:rPr>
           <w:lang w:val="fr-FR"/>
         </w:rPr>
         <w:t>Subtag</w:t>
       </w:r>
+      <w:proofErr w:type="spellEnd"/>
       <w:r>
         <w:rPr>
           <w:lang w:val="fr-FR"/>
@@ -12922,11 +13940,19 @@
         </w:rPr>
         <w:t xml:space="preserve">Cross-reference to </w:t>
       </w:r>
-      <w:r>
-        <w:rPr>
-          <w:rFonts w:hint="eastAsia"/>
-        </w:rPr>
-        <w:t xml:space="preserve">mzOntology: Retention time </w:t>
+      <w:proofErr w:type="spellStart"/>
+      <w:r>
+        <w:rPr>
+          <w:rFonts w:hint="eastAsia"/>
+        </w:rPr>
+        <w:t>mzOntology</w:t>
+      </w:r>
+      <w:proofErr w:type="spellEnd"/>
+      <w:r>
+        <w:rPr>
+          <w:rFonts w:hint="eastAsia"/>
+        </w:rPr>
+        <w:t xml:space="preserve">: Retention time </w:t>
       </w:r>
       <w:r>
         <w:rPr>
@@ -12956,12 +13982,14 @@
         </w:rPr>
         <w:t xml:space="preserve">2.4.6 </w:t>
       </w:r>
+      <w:proofErr w:type="spellStart"/>
       <w:r>
         <w:rPr>
           <w:lang w:val="fr-FR"/>
         </w:rPr>
         <w:t>Subtag</w:t>
       </w:r>
+      <w:proofErr w:type="spellEnd"/>
       <w:r>
         <w:rPr>
           <w:lang w:val="fr-FR"/>
@@ -13072,8 +14100,65 @@
           <w:rFonts w:ascii="Calibri" w:hAnsi="Calibri"/>
           <w:lang w:val="fr-FR"/>
         </w:rPr>
-        <w:t>A acetonitrile-methanol-water (19:19:2) with 0.1% acetic acid</w:t>
-      </w:r>
+        <w:t>A acetonitrile-</w:t>
+      </w:r>
+      <w:proofErr w:type="spellStart"/>
+      <w:r>
+        <w:rPr>
+          <w:rFonts w:ascii="Calibri" w:hAnsi="Calibri"/>
+          <w:lang w:val="fr-FR"/>
+        </w:rPr>
+        <w:t>methanol</w:t>
+      </w:r>
+      <w:proofErr w:type="spellEnd"/>
+      <w:r>
+        <w:rPr>
+          <w:rFonts w:ascii="Calibri" w:hAnsi="Calibri"/>
+          <w:lang w:val="fr-FR"/>
+        </w:rPr>
+        <w:t xml:space="preserve">-water (19:19:2) </w:t>
+      </w:r>
+      <w:proofErr w:type="spellStart"/>
+      <w:r>
+        <w:rPr>
+          <w:rFonts w:ascii="Calibri" w:hAnsi="Calibri"/>
+          <w:lang w:val="fr-FR"/>
+        </w:rPr>
+        <w:t>with</w:t>
+      </w:r>
+      <w:proofErr w:type="spellEnd"/>
+      <w:r>
+        <w:rPr>
+          <w:rFonts w:ascii="Calibri" w:hAnsi="Calibri"/>
+          <w:lang w:val="fr-FR"/>
+        </w:rPr>
+        <w:t xml:space="preserve"> 0.1% </w:t>
+      </w:r>
+      <w:proofErr w:type="spellStart"/>
+      <w:r>
+        <w:rPr>
+          <w:rFonts w:ascii="Calibri" w:hAnsi="Calibri"/>
+          <w:lang w:val="fr-FR"/>
+        </w:rPr>
+        <w:t>acetic</w:t>
+      </w:r>
+      <w:proofErr w:type="spellEnd"/>
+      <w:r>
+        <w:rPr>
+          <w:rFonts w:ascii="Calibri" w:hAnsi="Calibri"/>
+          <w:lang w:val="fr-FR"/>
+        </w:rPr>
+        <w:t xml:space="preserve"> </w:t>
+      </w:r>
+      <w:proofErr w:type="spellStart"/>
+      <w:r>
+        <w:rPr>
+          <w:rFonts w:ascii="Calibri" w:hAnsi="Calibri"/>
+          <w:lang w:val="fr-FR"/>
+        </w:rPr>
+        <w:t>acid</w:t>
+      </w:r>
+      <w:proofErr w:type="spellEnd"/>
     </w:p>
     <w:p>
       <w:pPr>
@@ -13235,8 +14320,17 @@
           <w:rFonts w:hint="eastAsia"/>
           <w:u w:val="single"/>
         </w:rPr>
-        <w:t>: subtag</w:t>
-      </w:r>
+        <w:t xml:space="preserve">: </w:t>
+      </w:r>
+      <w:proofErr w:type="spellStart"/>
+      <w:r>
+        <w:rPr>
+          <w:rFonts w:hint="eastAsia"/>
+          <w:u w:val="single"/>
+        </w:rPr>
+        <w:t>subtag</w:t>
+      </w:r>
+      <w:proofErr w:type="spellEnd"/>
       <w:r>
         <w:rPr>
           <w:rFonts w:hint="eastAsia"/>
@@ -13322,8 +14416,17 @@
           <w:rFonts w:hint="eastAsia"/>
           <w:color w:val="000000"/>
         </w:rPr>
-        <w:t xml:space="preserve"> alphabetical order of subtag</w:t>
-      </w:r>
+        <w:t xml:space="preserve"> alphabetical order of </w:t>
+      </w:r>
+      <w:proofErr w:type="spellStart"/>
+      <w:r>
+        <w:rPr>
+          <w:rFonts w:hint="eastAsia"/>
+          <w:color w:val="000000"/>
+        </w:rPr>
+        <w:t>subtag</w:t>
+      </w:r>
+      <w:proofErr w:type="spellEnd"/>
       <w:r>
         <w:rPr>
           <w:rFonts w:hint="eastAsia"/>
@@ -13379,12 +14482,14 @@
         </w:rPr>
         <w:t xml:space="preserve"> </w:t>
       </w:r>
+      <w:proofErr w:type="spellStart"/>
       <w:r>
         <w:rPr>
           <w:lang w:val="fr-FR"/>
         </w:rPr>
         <w:t>Subtag</w:t>
       </w:r>
+      <w:proofErr w:type="spellEnd"/>
       <w:r>
         <w:rPr>
           <w:lang w:val="fr-FR"/>
@@ -13522,12 +14627,14 @@
         </w:rPr>
         <w:t xml:space="preserve"> </w:t>
       </w:r>
+      <w:proofErr w:type="spellStart"/>
       <w:r>
         <w:rPr>
           <w:lang w:val="fr-FR"/>
         </w:rPr>
         <w:t>Subtag</w:t>
       </w:r>
+      <w:proofErr w:type="spellEnd"/>
       <w:r>
         <w:rPr>
           <w:lang w:val="fr-FR"/>
@@ -13723,11 +14830,19 @@
         </w:rPr>
         <w:t xml:space="preserve">DERIVATIVE_FORM </w:t>
       </w:r>
-      <w:r>
-        <w:rPr>
-          <w:rFonts w:ascii="Calibri" w:hAnsi="Calibri"/>
-        </w:rPr>
-        <w:t>C{9+3*n}H{16+8*n}NO5Si{n}</w:t>
+      <w:proofErr w:type="gramStart"/>
+      <w:r>
+        <w:rPr>
+          <w:rFonts w:ascii="Calibri" w:hAnsi="Calibri"/>
+        </w:rPr>
+        <w:t>C{</w:t>
+      </w:r>
+      <w:proofErr w:type="gramEnd"/>
+      <w:r>
+        <w:rPr>
+          <w:rFonts w:ascii="Calibri" w:hAnsi="Calibri"/>
+        </w:rPr>
+        <w:t>9+3*n}H{16+8*n}NO5Si{n}</w:t>
       </w:r>
     </w:p>
     <w:p>
@@ -13763,12 +14878,14 @@
         </w:rPr>
         <w:t xml:space="preserve"> </w:t>
       </w:r>
+      <w:proofErr w:type="spellStart"/>
       <w:r>
         <w:rPr>
           <w:lang w:val="fr-FR"/>
         </w:rPr>
         <w:t>Subtag</w:t>
       </w:r>
+      <w:proofErr w:type="spellEnd"/>
       <w:r>
         <w:rPr>
           <w:lang w:val="fr-FR"/>
@@ -13811,8 +14928,17 @@
           <w:rFonts w:hint="eastAsia"/>
           <w:lang w:val="fr-FR"/>
         </w:rPr>
-        <w:t>Exact Mass of Derivative</w:t>
-      </w:r>
+        <w:t xml:space="preserve">Exact Mass of </w:t>
+      </w:r>
+      <w:proofErr w:type="spellStart"/>
+      <w:r>
+        <w:rPr>
+          <w:rFonts w:hint="eastAsia"/>
+          <w:lang w:val="fr-FR"/>
+        </w:rPr>
+        <w:t>Derivative</w:t>
+      </w:r>
+      <w:proofErr w:type="spellEnd"/>
       <w:r>
         <w:rPr>
           <w:rFonts w:hint="eastAsia"/>
@@ -13917,12 +15043,14 @@
         </w:rPr>
         <w:t xml:space="preserve"> </w:t>
       </w:r>
+      <w:proofErr w:type="spellStart"/>
       <w:r>
         <w:rPr>
           <w:lang w:val="fr-FR"/>
         </w:rPr>
         <w:t>Subtag</w:t>
       </w:r>
+      <w:proofErr w:type="spellEnd"/>
       <w:r>
         <w:rPr>
           <w:lang w:val="fr-FR"/>
@@ -14051,12 +15179,14 @@
         </w:rPr>
         <w:t xml:space="preserve"> </w:t>
       </w:r>
+      <w:proofErr w:type="spellStart"/>
       <w:r>
         <w:rPr>
           <w:lang w:val="fr-FR"/>
         </w:rPr>
         <w:t>Subtag</w:t>
       </w:r>
+      <w:proofErr w:type="spellEnd"/>
       <w:r>
         <w:rPr>
           <w:lang w:val="fr-FR"/>
@@ -14141,8 +15271,16 @@
         <w:rPr>
           <w:rFonts w:ascii="Calibri" w:eastAsia="MS Gothic" w:hAnsi="Calibri"/>
         </w:rPr>
-        <w:t>ION_TYPE [M+H]+</w:t>
-      </w:r>
+        <w:t>ION_TYPE [M+H</w:t>
+      </w:r>
+      <w:proofErr w:type="gramStart"/>
+      <w:r>
+        <w:rPr>
+          <w:rFonts w:ascii="Calibri" w:eastAsia="MS Gothic" w:hAnsi="Calibri"/>
+        </w:rPr>
+        <w:t>]+</w:t>
+      </w:r>
+      <w:proofErr w:type="gramEnd"/>
     </w:p>
     <w:p>
       <w:pPr>
@@ -14229,71 +15367,63 @@
           <w:rFonts w:cs="Courier New"/>
           <w:bdr w:val="single" w:sz="4" w:space="0" w:color="auto"/>
         </w:rPr>
-        <w:t>[M+Na]+</w:t>
-      </w:r>
-      <w:r>
-        <w:t xml:space="preserve">, </w:t>
-      </w:r>
+        <w:t>[</w:t>
+      </w:r>
+      <w:proofErr w:type="spellStart"/>
       <w:r>
         <w:rPr>
           <w:rFonts w:cs="Courier New"/>
           <w:bdr w:val="single" w:sz="4" w:space="0" w:color="auto"/>
         </w:rPr>
-        <w:t>[M</w:t>
-      </w:r>
+        <w:t>M+Na</w:t>
+      </w:r>
+      <w:proofErr w:type="spellEnd"/>
       <w:r>
         <w:rPr>
           <w:rFonts w:cs="Courier New"/>
           <w:bdr w:val="single" w:sz="4" w:space="0" w:color="auto"/>
         </w:rPr>
-        <w:t>-H</w:t>
+        <w:t>]+</w:t>
+      </w:r>
+      <w:r>
+        <w:t xml:space="preserve">, </w:t>
       </w:r>
       <w:r>
         <w:rPr>
           <w:rFonts w:cs="Courier New"/>
           <w:bdr w:val="single" w:sz="4" w:space="0" w:color="auto"/>
         </w:rPr>
-        <w:t>+Na]+</w:t>
-      </w:r>
-      <w:r>
-        <w:t xml:space="preserve">, </w:t>
-      </w:r>
+        <w:t>[</w:t>
+      </w:r>
+      <w:proofErr w:type="spellStart"/>
       <w:r>
         <w:rPr>
           <w:rFonts w:cs="Courier New"/>
           <w:bdr w:val="single" w:sz="4" w:space="0" w:color="auto"/>
         </w:rPr>
-        <w:t>[2M+Na]+</w:t>
-      </w:r>
-      <w:r>
-        <w:t xml:space="preserve">, </w:t>
+        <w:t>M</w:t>
       </w:r>
       <w:r>
         <w:rPr>
           <w:rFonts w:cs="Courier New"/>
           <w:bdr w:val="single" w:sz="4" w:space="0" w:color="auto"/>
         </w:rPr>
-        <w:t>[M+2Na-H]+</w:t>
-      </w:r>
-      <w:r>
-        <w:t xml:space="preserve">, </w:t>
+        <w:t>-H</w:t>
       </w:r>
       <w:r>
         <w:rPr>
           <w:rFonts w:cs="Courier New"/>
           <w:bdr w:val="single" w:sz="4" w:space="0" w:color="auto"/>
         </w:rPr>
-        <w:t>[(M+NH3)+H]+</w:t>
-      </w:r>
-      <w:r>
-        <w:t xml:space="preserve">, </w:t>
-      </w:r>
+        <w:t>+Na</w:t>
+      </w:r>
+      <w:proofErr w:type="spellEnd"/>
       <w:r>
         <w:rPr>
           <w:rFonts w:cs="Courier New"/>
           <w:bdr w:val="single" w:sz="4" w:space="0" w:color="auto"/>
         </w:rPr>
-        <w:t>[M+H-H2O]+</w:t>
+        <w:t>]+</w:t>
       </w:r>
       <w:r>
         <w:t xml:space="preserve">, </w:t>
@@ -14303,7 +15433,7 @@
           <w:rFonts w:cs="Courier New"/>
           <w:bdr w:val="single" w:sz="4" w:space="0" w:color="auto"/>
         </w:rPr>
-        <w:t>[M+H-C6H10O4]+</w:t>
+        <w:t>[2M+Na]+</w:t>
       </w:r>
       <w:r>
         <w:t xml:space="preserve">, </w:t>
@@ -14313,7 +15443,7 @@
           <w:rFonts w:cs="Courier New"/>
           <w:bdr w:val="single" w:sz="4" w:space="0" w:color="auto"/>
         </w:rPr>
-        <w:t>[M+H-C6H10O5]+</w:t>
+        <w:t>[M+2Na-H]+</w:t>
       </w:r>
       <w:r>
         <w:t xml:space="preserve">, </w:t>
@@ -14323,7 +15453,7 @@
           <w:rFonts w:cs="Courier New"/>
           <w:bdr w:val="single" w:sz="4" w:space="0" w:color="auto"/>
         </w:rPr>
-        <w:t>[M]-</w:t>
+        <w:t>[(M+NH3)+H]+</w:t>
       </w:r>
       <w:r>
         <w:t xml:space="preserve">, </w:t>
@@ -14333,7 +15463,7 @@
           <w:rFonts w:cs="Courier New"/>
           <w:bdr w:val="single" w:sz="4" w:space="0" w:color="auto"/>
         </w:rPr>
-        <w:t>[M-H]-</w:t>
+        <w:t>[M+H-H2O]+</w:t>
       </w:r>
       <w:r>
         <w:t xml:space="preserve">, </w:t>
@@ -14343,7 +15473,7 @@
           <w:rFonts w:cs="Courier New"/>
           <w:bdr w:val="single" w:sz="4" w:space="0" w:color="auto"/>
         </w:rPr>
-        <w:t>[M-2H]-</w:t>
+        <w:t>[M+H-C6H10O4]+</w:t>
       </w:r>
       <w:r>
         <w:t xml:space="preserve">, </w:t>
@@ -14353,7 +15483,7 @@
           <w:rFonts w:cs="Courier New"/>
           <w:bdr w:val="single" w:sz="4" w:space="0" w:color="auto"/>
         </w:rPr>
-        <w:t>[M-2H+H2O]-</w:t>
+        <w:t>[M+H-C6H10O5]+</w:t>
       </w:r>
       <w:r>
         <w:t xml:space="preserve">, </w:t>
@@ -14363,7 +15493,7 @@
           <w:rFonts w:cs="Courier New"/>
           <w:bdr w:val="single" w:sz="4" w:space="0" w:color="auto"/>
         </w:rPr>
-        <w:t>[M-H+OH]-</w:t>
+        <w:t>[M]-</w:t>
       </w:r>
       <w:r>
         <w:t xml:space="preserve">, </w:t>
@@ -14373,7 +15503,7 @@
           <w:rFonts w:cs="Courier New"/>
           <w:bdr w:val="single" w:sz="4" w:space="0" w:color="auto"/>
         </w:rPr>
-        <w:t>[2M-H]-</w:t>
+        <w:t>[M-H]-</w:t>
       </w:r>
       <w:r>
         <w:t xml:space="preserve">, </w:t>
@@ -14383,7 +15513,7 @@
           <w:rFonts w:cs="Courier New"/>
           <w:bdr w:val="single" w:sz="4" w:space="0" w:color="auto"/>
         </w:rPr>
-        <w:t>[M+HCOO-]-</w:t>
+        <w:t>[M-2H]-</w:t>
       </w:r>
       <w:r>
         <w:t xml:space="preserve">, </w:t>
@@ -14393,7 +15523,7 @@
           <w:rFonts w:cs="Courier New"/>
           <w:bdr w:val="single" w:sz="4" w:space="0" w:color="auto"/>
         </w:rPr>
-        <w:t>[(M+CH3COOH)-H]-</w:t>
+        <w:t>[M-2H+H2O]-</w:t>
       </w:r>
       <w:r>
         <w:t xml:space="preserve">, </w:t>
@@ -14403,19 +15533,59 @@
           <w:rFonts w:cs="Courier New"/>
           <w:bdr w:val="single" w:sz="4" w:space="0" w:color="auto"/>
         </w:rPr>
-        <w:t>[2M-H-CO2]-</w:t>
-      </w:r>
-      <w:r>
-        <w:t xml:space="preserve"> and</w:t>
-      </w:r>
-      <w:r>
-        <w:t xml:space="preserve"> </w:t>
+        <w:t>[M-H+OH]-</w:t>
+      </w:r>
+      <w:r>
+        <w:t xml:space="preserve">, </w:t>
       </w:r>
       <w:r>
         <w:rPr>
           <w:rFonts w:cs="Courier New"/>
           <w:bdr w:val="single" w:sz="4" w:space="0" w:color="auto"/>
         </w:rPr>
+        <w:t>[2M-H]-</w:t>
+      </w:r>
+      <w:r>
+        <w:t xml:space="preserve">, </w:t>
+      </w:r>
+      <w:r>
+        <w:rPr>
+          <w:rFonts w:cs="Courier New"/>
+          <w:bdr w:val="single" w:sz="4" w:space="0" w:color="auto"/>
+        </w:rPr>
+        <w:t>[M+HCOO-]-</w:t>
+      </w:r>
+      <w:r>
+        <w:t xml:space="preserve">, </w:t>
+      </w:r>
+      <w:r>
+        <w:rPr>
+          <w:rFonts w:cs="Courier New"/>
+          <w:bdr w:val="single" w:sz="4" w:space="0" w:color="auto"/>
+        </w:rPr>
+        <w:t>[(M+CH3COOH)-H]-</w:t>
+      </w:r>
+      <w:r>
+        <w:t xml:space="preserve">, </w:t>
+      </w:r>
+      <w:r>
+        <w:rPr>
+          <w:rFonts w:cs="Courier New"/>
+          <w:bdr w:val="single" w:sz="4" w:space="0" w:color="auto"/>
+        </w:rPr>
+        <w:t>[2M-H-CO2]-</w:t>
+      </w:r>
+      <w:r>
+        <w:t xml:space="preserve"> and</w:t>
+      </w:r>
+      <w:r>
+        <w:t xml:space="preserve"> </w:t>
+      </w:r>
+      <w:r>
+        <w:rPr>
+          <w:rFonts w:cs="Courier New"/>
+          <w:bdr w:val="single" w:sz="4" w:space="0" w:color="auto"/>
+        </w:rPr>
         <w:lastRenderedPageBreak/>
         <w:t>[2M-H-C6H10O5]-</w:t>
       </w:r>
@@ -14456,12 +15626,14 @@
         </w:rPr>
         <w:t xml:space="preserve"> </w:t>
       </w:r>
+      <w:proofErr w:type="spellStart"/>
       <w:r>
         <w:rPr>
           <w:lang w:val="fr-FR"/>
         </w:rPr>
         <w:t>Subtag</w:t>
       </w:r>
+      <w:proofErr w:type="spellEnd"/>
       <w:r>
         <w:rPr>
           <w:lang w:val="fr-FR"/>
@@ -14497,6 +15669,7 @@
           <w:bdr w:val="single" w:sz="4" w:space="0" w:color="auto"/>
         </w:rPr>
       </w:pPr>
+      <w:proofErr w:type="gramStart"/>
       <w:r>
         <w:rPr>
           <w:rFonts w:ascii="Times New Roman" w:hAnsi="Times New Roman"/>
@@ -14504,6 +15677,7 @@
         </w:rPr>
         <w:t>m/z</w:t>
       </w:r>
+      <w:proofErr w:type="gramEnd"/>
       <w:r>
         <w:rPr>
           <w:rFonts w:hint="eastAsia"/>
@@ -14607,11 +15781,19 @@
         </w:rPr>
         <w:t xml:space="preserve">Cross-reference to </w:t>
       </w:r>
-      <w:r>
-        <w:rPr>
-          <w:rFonts w:hint="eastAsia"/>
-        </w:rPr>
-        <w:t xml:space="preserve">mzOntology: precursor m/z </w:t>
+      <w:proofErr w:type="spellStart"/>
+      <w:r>
+        <w:rPr>
+          <w:rFonts w:hint="eastAsia"/>
+        </w:rPr>
+        <w:t>mzOntology</w:t>
+      </w:r>
+      <w:proofErr w:type="spellEnd"/>
+      <w:r>
+        <w:rPr>
+          <w:rFonts w:hint="eastAsia"/>
+        </w:rPr>
+        <w:t xml:space="preserve">: precursor m/z </w:t>
       </w:r>
       <w:r>
         <w:t>[MS:1000504]</w:t>
@@ -14653,12 +15835,14 @@
         </w:rPr>
         <w:t xml:space="preserve"> </w:t>
       </w:r>
+      <w:proofErr w:type="spellStart"/>
       <w:r>
         <w:rPr>
           <w:lang w:val="fr-FR"/>
         </w:rPr>
         <w:t>Subtag</w:t>
       </w:r>
+      <w:proofErr w:type="spellEnd"/>
       <w:r>
         <w:rPr>
           <w:lang w:val="fr-FR"/>
@@ -15128,11 +16312,19 @@
         </w:rPr>
         <w:t xml:space="preserve">Cross-reference to </w:t>
       </w:r>
-      <w:r>
-        <w:rPr>
-          <w:rFonts w:hint="eastAsia"/>
-        </w:rPr>
-        <w:t xml:space="preserve">mzOntology: Precursor type </w:t>
+      <w:proofErr w:type="spellStart"/>
+      <w:r>
+        <w:rPr>
+          <w:rFonts w:hint="eastAsia"/>
+        </w:rPr>
+        <w:t>mzOntology</w:t>
+      </w:r>
+      <w:proofErr w:type="spellEnd"/>
+      <w:r>
+        <w:rPr>
+          <w:rFonts w:hint="eastAsia"/>
+        </w:rPr>
+        <w:t xml:space="preserve">: Precursor type </w:t>
       </w:r>
       <w:r>
         <w:rPr>
@@ -15244,6 +16436,7 @@
         </w:rPr>
         <w:t xml:space="preserve"> </w:t>
       </w:r>
+      <w:proofErr w:type="spellStart"/>
       <w:r>
         <w:rPr>
           <w:rFonts w:hint="eastAsia"/>
@@ -15252,6 +16445,7 @@
         </w:rPr>
         <w:t>subtag</w:t>
       </w:r>
+      <w:proofErr w:type="spellEnd"/>
     </w:p>
     <w:p>
       <w:pPr>
@@ -15383,8 +16577,17 @@
           <w:rFonts w:hint="eastAsia"/>
           <w:color w:val="000000"/>
         </w:rPr>
-        <w:t xml:space="preserve"> alphabetical order of subtag</w:t>
-      </w:r>
+        <w:t xml:space="preserve"> alphabetical order of </w:t>
+      </w:r>
+      <w:proofErr w:type="spellStart"/>
+      <w:r>
+        <w:rPr>
+          <w:rFonts w:hint="eastAsia"/>
+          <w:color w:val="000000"/>
+        </w:rPr>
+        <w:t>subtag</w:t>
+      </w:r>
+      <w:proofErr w:type="spellEnd"/>
       <w:r>
         <w:rPr>
           <w:rFonts w:hint="eastAsia"/>
@@ -15416,11 +16619,19 @@
         </w:rPr>
         <w:t xml:space="preserve">Cross-reference to </w:t>
       </w:r>
-      <w:r>
-        <w:rPr>
-          <w:rFonts w:hint="eastAsia"/>
-        </w:rPr>
-        <w:t xml:space="preserve">mzOntology: </w:t>
+      <w:proofErr w:type="spellStart"/>
+      <w:r>
+        <w:rPr>
+          <w:rFonts w:hint="eastAsia"/>
+        </w:rPr>
+        <w:t>mzOntology</w:t>
+      </w:r>
+      <w:proofErr w:type="spellEnd"/>
+      <w:r>
+        <w:rPr>
+          <w:rFonts w:hint="eastAsia"/>
+        </w:rPr>
+        <w:t xml:space="preserve">: </w:t>
       </w:r>
       <w:r>
         <w:rPr>
@@ -15461,12 +16672,14 @@
         </w:rPr>
         <w:t xml:space="preserve"> </w:t>
       </w:r>
+      <w:proofErr w:type="spellStart"/>
       <w:r>
         <w:rPr>
           <w:lang w:val="fr-FR"/>
         </w:rPr>
         <w:t>Subtag</w:t>
       </w:r>
+      <w:proofErr w:type="spellEnd"/>
       <w:r>
         <w:rPr>
           <w:lang w:val="fr-FR"/>
@@ -15584,12 +16797,14 @@
         </w:rPr>
         <w:t xml:space="preserve"> </w:t>
       </w:r>
+      <w:proofErr w:type="spellStart"/>
       <w:r>
         <w:rPr>
           <w:lang w:val="fr-FR"/>
         </w:rPr>
         <w:t>Subtag</w:t>
       </w:r>
+      <w:proofErr w:type="spellEnd"/>
       <w:r>
         <w:rPr>
           <w:lang w:val="fr-FR"/>
@@ -15673,12 +16888,21 @@
         </w:rPr>
         <w:t xml:space="preserve">WHOLE </w:t>
       </w:r>
+      <w:proofErr w:type="spellStart"/>
       <w:r>
         <w:rPr>
           <w:rFonts w:ascii="Calibri" w:hAnsi="Calibri"/>
           <w:lang w:val="fr-FR"/>
         </w:rPr>
-        <w:t>Analyst 1.4.2</w:t>
+        <w:t>Analyst</w:t>
+      </w:r>
+      <w:proofErr w:type="spellEnd"/>
+      <w:r>
+        <w:rPr>
+          <w:rFonts w:ascii="Calibri" w:hAnsi="Calibri"/>
+          <w:lang w:val="fr-FR"/>
+        </w:rPr>
+        <w:t xml:space="preserve"> 1.4.2</w:t>
       </w:r>
     </w:p>
     <w:p/>
@@ -15926,13 +17150,35 @@
         <w:rPr>
           <w:rFonts w:ascii="Calibri" w:hAnsi="Calibri" w:hint="eastAsia"/>
         </w:rPr>
-        <w:t>annotation exact_mass</w:t>
-      </w:r>
-      <w:r>
-        <w:rPr>
-          <w:rFonts w:ascii="Calibri" w:hAnsi="Calibri"/>
-        </w:rPr>
-        <w:t xml:space="preserve"> error(ppm) formula</w:t>
+        <w:t xml:space="preserve">annotation </w:t>
+      </w:r>
+      <w:proofErr w:type="spellStart"/>
+      <w:r>
+        <w:rPr>
+          <w:rFonts w:ascii="Calibri" w:hAnsi="Calibri" w:hint="eastAsia"/>
+        </w:rPr>
+        <w:t>exact_mass</w:t>
+      </w:r>
+      <w:proofErr w:type="spellEnd"/>
+      <w:r>
+        <w:rPr>
+          <w:rFonts w:ascii="Calibri" w:hAnsi="Calibri"/>
+        </w:rPr>
+        <w:t xml:space="preserve"> </w:t>
+      </w:r>
+      <w:proofErr w:type="gramStart"/>
+      <w:r>
+        <w:rPr>
+          <w:rFonts w:ascii="Calibri" w:hAnsi="Calibri"/>
+        </w:rPr>
+        <w:t>error(</w:t>
+      </w:r>
+      <w:proofErr w:type="gramEnd"/>
+      <w:r>
+        <w:rPr>
+          <w:rFonts w:ascii="Calibri" w:hAnsi="Calibri"/>
+        </w:rPr>
+        <w:t>ppm) formula</w:t>
       </w:r>
     </w:p>
     <w:p>
@@ -15960,7 +17206,21 @@
         <w:rPr>
           <w:rFonts w:ascii="Calibri" w:hAnsi="Calibri"/>
         </w:rPr>
-        <w:t>[PC(18:0,20:4)-CH3]- 794.56998</w:t>
+        <w:t>[</w:t>
+      </w:r>
+      <w:proofErr w:type="gramStart"/>
+      <w:r>
+        <w:rPr>
+          <w:rFonts w:ascii="Calibri" w:hAnsi="Calibri"/>
+        </w:rPr>
+        <w:t>PC(</w:t>
+      </w:r>
+      <w:proofErr w:type="gramEnd"/>
+      <w:r>
+        <w:rPr>
+          <w:rFonts w:ascii="Calibri" w:hAnsi="Calibri"/>
+        </w:rPr>
+        <w:t>18:0,20:4)-CH3]- 794.56998</w:t>
       </w:r>
       <w:r>
         <w:rPr>
@@ -16014,18 +17274,40 @@
         <w:rPr>
           <w:rFonts w:ascii="Calibri" w:hAnsi="Calibri" w:hint="eastAsia"/>
         </w:rPr>
-        <w:t xml:space="preserve"> exact_mass</w:t>
-      </w:r>
-      <w:r>
-        <w:rPr>
-          <w:rFonts w:ascii="Calibri" w:hAnsi="Calibri"/>
-        </w:rPr>
-        <w:t xml:space="preserve"> error(ppm)</w:t>
-      </w:r>
+        <w:t xml:space="preserve"> </w:t>
+      </w:r>
+      <w:proofErr w:type="spellStart"/>
       <w:r>
         <w:rPr>
           <w:rFonts w:ascii="Calibri" w:hAnsi="Calibri" w:hint="eastAsia"/>
         </w:rPr>
+        <w:t>exact_mass</w:t>
+      </w:r>
+      <w:proofErr w:type="spellEnd"/>
+      <w:r>
+        <w:rPr>
+          <w:rFonts w:ascii="Calibri" w:hAnsi="Calibri"/>
+        </w:rPr>
+        <w:t xml:space="preserve"> </w:t>
+      </w:r>
+      <w:proofErr w:type="gramStart"/>
+      <w:r>
+        <w:rPr>
+          <w:rFonts w:ascii="Calibri" w:hAnsi="Calibri"/>
+        </w:rPr>
+        <w:t>error(</w:t>
+      </w:r>
+      <w:proofErr w:type="gramEnd"/>
+      <w:r>
+        <w:rPr>
+          <w:rFonts w:ascii="Calibri" w:hAnsi="Calibri"/>
+        </w:rPr>
+        <w:t>ppm)</w:t>
+      </w:r>
+      <w:r>
+        <w:rPr>
+          <w:rFonts w:ascii="Calibri" w:hAnsi="Calibri" w:hint="eastAsia"/>
+        </w:rPr>
         <w:t>}</w:t>
       </w:r>
     </w:p>
@@ -16070,13 +17352,29 @@
         <w:rPr>
           <w:rFonts w:ascii="Calibri" w:hAnsi="Calibri"/>
         </w:rPr>
-        <w:t>[l</w:t>
-      </w:r>
-      <w:r>
-        <w:rPr>
-          <w:rFonts w:ascii="Calibri" w:hAnsi="Calibri"/>
-        </w:rPr>
-        <w:t xml:space="preserve">yso PC(alkyl-18:0,-)]- </w:t>
+        <w:t>[</w:t>
+      </w:r>
+      <w:proofErr w:type="spellStart"/>
+      <w:proofErr w:type="gramStart"/>
+      <w:r>
+        <w:rPr>
+          <w:rFonts w:ascii="Calibri" w:hAnsi="Calibri"/>
+        </w:rPr>
+        <w:t>l</w:t>
+      </w:r>
+      <w:r>
+        <w:rPr>
+          <w:rFonts w:ascii="Calibri" w:hAnsi="Calibri"/>
+        </w:rPr>
+        <w:t>yso</w:t>
+      </w:r>
+      <w:proofErr w:type="spellEnd"/>
+      <w:proofErr w:type="gramEnd"/>
+      <w:r>
+        <w:rPr>
+          <w:rFonts w:ascii="Calibri" w:hAnsi="Calibri"/>
+        </w:rPr>
+        <w:t xml:space="preserve"> PC(alkyl-18:0,-)]- </w:t>
       </w:r>
       <w:r>
         <w:rPr>
@@ -16141,19 +17439,35 @@
         <w:rPr>
           <w:rFonts w:ascii="Calibri" w:hAnsi="Calibri" w:hint="eastAsia"/>
         </w:rPr>
-        <w:t>formula annotation exact_mass</w:t>
-      </w:r>
+        <w:t xml:space="preserve">formula annotation </w:t>
+      </w:r>
+      <w:proofErr w:type="spellStart"/>
       <w:r>
         <w:rPr>
           <w:rFonts w:ascii="Calibri" w:hAnsi="Calibri" w:hint="eastAsia"/>
         </w:rPr>
+        <w:t>exact_mass</w:t>
+      </w:r>
+      <w:proofErr w:type="spellEnd"/>
+      <w:r>
+        <w:rPr>
+          <w:rFonts w:ascii="Calibri" w:hAnsi="Calibri" w:hint="eastAsia"/>
+        </w:rPr>
         <w:t xml:space="preserve"> </w:t>
       </w:r>
-      <w:r>
-        <w:rPr>
-          <w:rFonts w:ascii="Calibri" w:hAnsi="Calibri"/>
-        </w:rPr>
-        <w:t xml:space="preserve">error(ppm) </w:t>
+      <w:proofErr w:type="gramStart"/>
+      <w:r>
+        <w:rPr>
+          <w:rFonts w:ascii="Calibri" w:hAnsi="Calibri"/>
+        </w:rPr>
+        <w:t>error(</w:t>
+      </w:r>
+      <w:proofErr w:type="gramEnd"/>
+      <w:r>
+        <w:rPr>
+          <w:rFonts w:ascii="Calibri" w:hAnsi="Calibri"/>
+        </w:rPr>
+        <w:t xml:space="preserve">ppm) </w:t>
       </w:r>
     </w:p>
     <w:p>
@@ -16168,7 +17482,21 @@
         <w:rPr>
           <w:rFonts w:ascii="Calibri" w:hAnsi="Calibri" w:hint="eastAsia"/>
         </w:rPr>
-        <w:t>167.08947 C9H12O2N [M+1]+(13C) 167.08961 0.81</w:t>
+        <w:t>167.08947 C9H12O2N [M+1</w:t>
+      </w:r>
+      <w:proofErr w:type="gramStart"/>
+      <w:r>
+        <w:rPr>
+          <w:rFonts w:ascii="Calibri" w:hAnsi="Calibri" w:hint="eastAsia"/>
+        </w:rPr>
+        <w:t>]+</w:t>
+      </w:r>
+      <w:proofErr w:type="gramEnd"/>
+      <w:r>
+        <w:rPr>
+          <w:rFonts w:ascii="Calibri" w:hAnsi="Calibri" w:hint="eastAsia"/>
+        </w:rPr>
+        <w:t>(13C) 167.08961 0.81</w:t>
       </w:r>
     </w:p>
     <w:p>
@@ -16183,7 +17511,21 @@
         <w:rPr>
           <w:rFonts w:ascii="Calibri" w:hAnsi="Calibri" w:hint="eastAsia"/>
         </w:rPr>
-        <w:t>168.08681 C9H12O2N [M+1]+(13C, 15N) 168.08664 1.04</w:t>
+        <w:t>168.08681 C9H12O2N [M+1</w:t>
+      </w:r>
+      <w:proofErr w:type="gramStart"/>
+      <w:r>
+        <w:rPr>
+          <w:rFonts w:ascii="Calibri" w:hAnsi="Calibri" w:hint="eastAsia"/>
+        </w:rPr>
+        <w:t>]+</w:t>
+      </w:r>
+      <w:proofErr w:type="gramEnd"/>
+      <w:r>
+        <w:rPr>
+          <w:rFonts w:ascii="Calibri" w:hAnsi="Calibri" w:hint="eastAsia"/>
+        </w:rPr>
+        <w:t>(13C, 15N) 168.08664 1.04</w:t>
       </w:r>
     </w:p>
     <w:p>
@@ -16336,6 +17678,7 @@
         </w:rPr>
         <w:t xml:space="preserve"> </w:t>
       </w:r>
+      <w:proofErr w:type="spellStart"/>
       <w:r>
         <w:rPr>
           <w:rFonts w:hint="eastAsia"/>
@@ -16343,6 +17686,7 @@
         </w:rPr>
         <w:t>space</w:t>
       </w:r>
+      <w:proofErr w:type="spellEnd"/>
       <w:r>
         <w:rPr>
           <w:rFonts w:hint="eastAsia"/>
@@ -16362,6 +17706,7 @@
         </w:rPr>
         <w:t xml:space="preserve"> </w:t>
       </w:r>
+      <w:proofErr w:type="spellStart"/>
       <w:r>
         <w:rPr>
           <w:rFonts w:hint="eastAsia"/>
@@ -16369,12 +17714,14 @@
         </w:rPr>
         <w:t>space</w:t>
       </w:r>
+      <w:proofErr w:type="spellEnd"/>
       <w:r>
         <w:rPr>
           <w:rFonts w:hint="eastAsia"/>
         </w:rPr>
         <w:t xml:space="preserve"> </w:t>
       </w:r>
+      <w:proofErr w:type="spellStart"/>
       <w:r>
         <w:rPr>
           <w:rFonts w:hint="eastAsia"/>
@@ -16382,12 +17729,15 @@
         </w:rPr>
         <w:t>space</w:t>
       </w:r>
+      <w:proofErr w:type="spellEnd"/>
       <w:r>
         <w:rPr>
           <w:rFonts w:hint="eastAsia"/>
         </w:rPr>
         <w:t xml:space="preserve"> </w:t>
       </w:r>
+      <w:proofErr w:type="spellStart"/>
+      <w:proofErr w:type="gramStart"/>
       <w:r>
         <w:rPr>
           <w:rFonts w:hint="eastAsia"/>
@@ -16395,12 +17745,14 @@
         </w:rPr>
         <w:t>space</w:t>
       </w:r>
+      <w:proofErr w:type="spellEnd"/>
       <w:r>
         <w:rPr>
           <w:rFonts w:hint="eastAsia"/>
         </w:rPr>
         <w:t xml:space="preserve"> .</w:t>
       </w:r>
+      <w:proofErr w:type="gramEnd"/>
     </w:p>
     <w:p>
       <w:pPr>
@@ -16533,6 +17885,7 @@
         </w:rPr>
         <w:t>2.6.3</w:t>
       </w:r>
+      <w:proofErr w:type="gramStart"/>
       <w:r>
         <w:rPr>
           <w:rFonts w:hint="eastAsia"/>
@@ -16545,6 +17898,7 @@
         </w:rPr>
         <w:t xml:space="preserve"> .</w:t>
       </w:r>
+      <w:proofErr w:type="gramEnd"/>
       <w:r>
         <w:t xml:space="preserve">  </w:t>
       </w:r>
@@ -16873,6 +18227,7 @@
       <w:r>
         <w:t xml:space="preserve"> </w:t>
       </w:r>
+      <w:proofErr w:type="spellStart"/>
       <w:r>
         <w:rPr>
           <w:rFonts w:hint="eastAsia"/>
@@ -16880,6 +18235,7 @@
         </w:rPr>
         <w:t>space</w:t>
       </w:r>
+      <w:proofErr w:type="spellEnd"/>
       <w:r>
         <w:t xml:space="preserve"> </w:t>
       </w:r>
@@ -17205,13 +18561,27 @@
         <w:rPr>
           <w:rFonts w:cs="Arial" w:hint="eastAsia"/>
         </w:rPr>
-        <w:t xml:space="preserve">Name followed by </w:t>
+        <w:t xml:space="preserve">Name followed </w:t>
+      </w:r>
+      <w:proofErr w:type="gramStart"/>
+      <w:r>
+        <w:rPr>
+          <w:rFonts w:cs="Arial" w:hint="eastAsia"/>
+        </w:rPr>
+        <w:t xml:space="preserve">by </w:t>
       </w:r>
       <w:r>
         <w:rPr>
           <w:rFonts w:cs="Arial"/>
         </w:rPr>
-        <w:t>”–</w:t>
+        <w:t>”</w:t>
+      </w:r>
+      <w:proofErr w:type="gramEnd"/>
+      <w:r>
+        <w:rPr>
+          <w:rFonts w:cs="Arial"/>
+        </w:rPr>
+        <w:t>–</w:t>
       </w:r>
       <w:r>
         <w:rPr>
@@ -17317,7 +18687,21 @@
         <w:rPr>
           <w:rFonts w:ascii="Calibri" w:hAnsi="Calibri" w:cs="Calibri" w:hint="eastAsia"/>
         </w:rPr>
-        <w:t>L-Aspartic acid-[2-15N][3,3-d2]</w:t>
+        <w:t>L-Aspartic acid-[2-15N</w:t>
+      </w:r>
+      <w:proofErr w:type="gramStart"/>
+      <w:r>
+        <w:rPr>
+          <w:rFonts w:ascii="Calibri" w:hAnsi="Calibri" w:cs="Calibri" w:hint="eastAsia"/>
+        </w:rPr>
+        <w:t>][</w:t>
+      </w:r>
+      <w:proofErr w:type="gramEnd"/>
+      <w:r>
+        <w:rPr>
+          <w:rFonts w:ascii="Calibri" w:hAnsi="Calibri" w:cs="Calibri" w:hint="eastAsia"/>
+        </w:rPr>
+        <w:t>3,3-d2]</w:t>
       </w:r>
     </w:p>
     <w:p>
@@ -17369,12 +18753,26 @@
         <w:rPr>
           <w:rFonts w:cs="Calibri" w:hint="eastAsia"/>
         </w:rPr>
-        <w:t xml:space="preserve">depends on whether the labeled position is specified. If the labeled position is specified, molfile </w:t>
-      </w:r>
+        <w:t xml:space="preserve">depends on whether the labeled position is specified. If the labeled position is specified, </w:t>
+      </w:r>
+      <w:proofErr w:type="spellStart"/>
       <w:r>
         <w:rPr>
           <w:rFonts w:cs="Calibri" w:hint="eastAsia"/>
         </w:rPr>
+        <w:t>molfile</w:t>
+      </w:r>
+      <w:proofErr w:type="spellEnd"/>
+      <w:r>
+        <w:rPr>
+          <w:rFonts w:cs="Calibri" w:hint="eastAsia"/>
+        </w:rPr>
+        <w:t xml:space="preserve"> </w:t>
+      </w:r>
+      <w:r>
+        <w:rPr>
+          <w:rFonts w:cs="Calibri" w:hint="eastAsia"/>
+        </w:rPr>
         <w:t>defines the isotopic atom name and the labeled</w:t>
       </w:r>
       <w:r>
@@ -17393,7 +18791,21 @@
         <w:rPr>
           <w:rFonts w:cs="Calibri" w:hint="eastAsia"/>
         </w:rPr>
-        <w:t xml:space="preserve"> molfile </w:t>
+        <w:t xml:space="preserve"> </w:t>
+      </w:r>
+      <w:proofErr w:type="spellStart"/>
+      <w:r>
+        <w:rPr>
+          <w:rFonts w:cs="Calibri" w:hint="eastAsia"/>
+        </w:rPr>
+        <w:t>molfile</w:t>
+      </w:r>
+      <w:proofErr w:type="spellEnd"/>
+      <w:r>
+        <w:rPr>
+          <w:rFonts w:cs="Calibri" w:hint="eastAsia"/>
+        </w:rPr>
+        <w:t xml:space="preserve"> </w:t>
       </w:r>
       <w:r>
         <w:rPr>
@@ -17577,12 +18989,26 @@
         <w:rPr>
           <w:rFonts w:cs="Calibri" w:hint="eastAsia"/>
         </w:rPr>
-        <w:t>, which is InChI code, should</w:t>
-      </w:r>
+        <w:t xml:space="preserve">, which is </w:t>
+      </w:r>
+      <w:proofErr w:type="spellStart"/>
       <w:r>
         <w:rPr>
           <w:rFonts w:cs="Calibri" w:hint="eastAsia"/>
         </w:rPr>
+        <w:t>InChI</w:t>
+      </w:r>
+      <w:proofErr w:type="spellEnd"/>
+      <w:r>
+        <w:rPr>
+          <w:rFonts w:cs="Calibri" w:hint="eastAsia"/>
+        </w:rPr>
+        <w:t xml:space="preserve"> code, should</w:t>
+      </w:r>
+      <w:r>
+        <w:rPr>
+          <w:rFonts w:cs="Calibri" w:hint="eastAsia"/>
+        </w:rPr>
         <w:t xml:space="preserve"> define the isotope name and the</w:t>
       </w:r>
       <w:r>
@@ -17601,7 +19027,21 @@
         <w:rPr>
           <w:rFonts w:cs="Calibri" w:hint="eastAsia"/>
         </w:rPr>
-        <w:t xml:space="preserve"> if these two are specified.  If not, InChI code is the same to that of the non-labeled chemical compound.</w:t>
+        <w:t xml:space="preserve"> if these two are specified.  If not, </w:t>
+      </w:r>
+      <w:proofErr w:type="spellStart"/>
+      <w:r>
+        <w:rPr>
+          <w:rFonts w:cs="Calibri" w:hint="eastAsia"/>
+        </w:rPr>
+        <w:t>InChI</w:t>
+      </w:r>
+      <w:proofErr w:type="spellEnd"/>
+      <w:r>
+        <w:rPr>
+          <w:rFonts w:cs="Calibri" w:hint="eastAsia"/>
+        </w:rPr>
+        <w:t xml:space="preserve"> code is the same to that of the non-labeled chemical compound.</w:t>
       </w:r>
     </w:p>
     <w:p>
@@ -17731,7 +19171,14 @@
         <w:rPr>
           <w:rFonts w:ascii="Calibri" w:hAnsi="Calibri"/>
         </w:rPr>
-        <w:t>H]</w:t>
+        <w:t>H</w:t>
+      </w:r>
+      <w:proofErr w:type="gramStart"/>
+      <w:r>
+        <w:rPr>
+          <w:rFonts w:ascii="Calibri" w:hAnsi="Calibri"/>
+        </w:rPr>
+        <w:t>]</w:t>
       </w:r>
       <w:r>
         <w:rPr>
@@ -17739,6 +19186,7 @@
         </w:rPr>
         <w:t>+</w:t>
       </w:r>
+      <w:proofErr w:type="gramEnd"/>
     </w:p>
     <w:p>
       <w:pPr>
@@ -17822,7 +19270,21 @@
         <w:rPr>
           <w:rFonts w:cs="Calibri" w:hint="eastAsia"/>
         </w:rPr>
-        <w:t xml:space="preserve"> from the molfile of the isotope-labeled chemical compound.</w:t>
+        <w:t xml:space="preserve"> from the </w:t>
+      </w:r>
+      <w:proofErr w:type="spellStart"/>
+      <w:r>
+        <w:rPr>
+          <w:rFonts w:cs="Calibri" w:hint="eastAsia"/>
+        </w:rPr>
+        <w:t>molfile</w:t>
+      </w:r>
+      <w:proofErr w:type="spellEnd"/>
+      <w:r>
+        <w:rPr>
+          <w:rFonts w:cs="Calibri" w:hint="eastAsia"/>
+        </w:rPr>
+        <w:t xml:space="preserve"> of the isotope-labeled chemical compound.</w:t>
       </w:r>
     </w:p>
     <w:p>
@@ -17964,13 +19426,35 @@
         <w:rPr>
           <w:rFonts w:ascii="Calibri" w:hAnsi="Calibri" w:hint="eastAsia"/>
         </w:rPr>
-        <w:t xml:space="preserve">formula annotation exact_mass </w:t>
-      </w:r>
-      <w:r>
-        <w:rPr>
-          <w:rFonts w:ascii="Calibri" w:hAnsi="Calibri"/>
-        </w:rPr>
-        <w:t xml:space="preserve">error(ppm) </w:t>
+        <w:t xml:space="preserve">formula annotation </w:t>
+      </w:r>
+      <w:proofErr w:type="spellStart"/>
+      <w:r>
+        <w:rPr>
+          <w:rFonts w:ascii="Calibri" w:hAnsi="Calibri" w:hint="eastAsia"/>
+        </w:rPr>
+        <w:t>exact_mass</w:t>
+      </w:r>
+      <w:proofErr w:type="spellEnd"/>
+      <w:r>
+        <w:rPr>
+          <w:rFonts w:ascii="Calibri" w:hAnsi="Calibri" w:hint="eastAsia"/>
+        </w:rPr>
+        <w:t xml:space="preserve"> </w:t>
+      </w:r>
+      <w:proofErr w:type="gramStart"/>
+      <w:r>
+        <w:rPr>
+          <w:rFonts w:ascii="Calibri" w:hAnsi="Calibri"/>
+        </w:rPr>
+        <w:t>error(</w:t>
+      </w:r>
+      <w:proofErr w:type="gramEnd"/>
+      <w:r>
+        <w:rPr>
+          <w:rFonts w:ascii="Calibri" w:hAnsi="Calibri"/>
+        </w:rPr>
+        <w:t xml:space="preserve">ppm) </w:t>
       </w:r>
     </w:p>
     <w:p>
@@ -17997,12 +19481,26 @@
         <w:rPr>
           <w:rFonts w:ascii="Calibri" w:hAnsi="Calibri" w:hint="eastAsia"/>
         </w:rPr>
-        <w:t xml:space="preserve"> C9H12O2N [M+1]+(13C) 167.</w:t>
-      </w:r>
+        <w:t xml:space="preserve"> C9H12O2N [M+1</w:t>
+      </w:r>
+      <w:proofErr w:type="gramStart"/>
       <w:r>
         <w:rPr>
           <w:rFonts w:ascii="Calibri" w:hAnsi="Calibri" w:hint="eastAsia"/>
         </w:rPr>
+        <w:t>]+</w:t>
+      </w:r>
+      <w:proofErr w:type="gramEnd"/>
+      <w:r>
+        <w:rPr>
+          <w:rFonts w:ascii="Calibri" w:hAnsi="Calibri" w:hint="eastAsia"/>
+        </w:rPr>
+        <w:t>(13C) 167.</w:t>
+      </w:r>
+      <w:r>
+        <w:rPr>
+          <w:rFonts w:ascii="Calibri" w:hAnsi="Calibri" w:hint="eastAsia"/>
+        </w:rPr>
         <w:t xml:space="preserve">08961 </w:t>
       </w:r>
       <w:r>
@@ -18036,7 +19534,21 @@
         <w:rPr>
           <w:rFonts w:ascii="Calibri" w:hAnsi="Calibri" w:hint="eastAsia"/>
         </w:rPr>
-        <w:t xml:space="preserve">1 C9H12O2N [M+1]+(13C, 15N) </w:t>
+        <w:t>1 C9H12O2N [M+1</w:t>
+      </w:r>
+      <w:proofErr w:type="gramStart"/>
+      <w:r>
+        <w:rPr>
+          <w:rFonts w:ascii="Calibri" w:hAnsi="Calibri" w:hint="eastAsia"/>
+        </w:rPr>
+        <w:t>]+</w:t>
+      </w:r>
+      <w:proofErr w:type="gramEnd"/>
+      <w:r>
+        <w:rPr>
+          <w:rFonts w:ascii="Calibri" w:hAnsi="Calibri" w:hint="eastAsia"/>
+        </w:rPr>
+        <w:t xml:space="preserve">(13C, 15N) </w:t>
       </w:r>
       <w:r>
         <w:rPr>
@@ -18091,6 +19603,7 @@
         </w:rPr>
         <w:t xml:space="preserve"> </w:t>
       </w:r>
+      <w:proofErr w:type="spellStart"/>
       <w:r>
         <w:rPr>
           <w:rFonts w:hint="eastAsia"/>
@@ -18098,6 +19611,7 @@
         </w:rPr>
         <w:t>space</w:t>
       </w:r>
+      <w:proofErr w:type="spellEnd"/>
       <w:r>
         <w:rPr>
           <w:rFonts w:hint="eastAsia"/>
@@ -18169,7 +19683,7 @@
         <w:rStyle w:val="PageNumber"/>
         <w:noProof/>
       </w:rPr>
-      <w:t>1</w:t>
+      <w:t>3</w:t>
     </w:r>
     <w:r>
       <w:rPr>
@@ -18207,7 +19721,7 @@
         <w:rStyle w:val="PageNumber"/>
         <w:noProof/>
       </w:rPr>
-      <w:t>18</w:t>
+      <w:t>19</w:t>
     </w:r>
     <w:r>
       <w:rPr>
@@ -27362,6 +28876,17 @@
       <w:u w:val="single"/>
     </w:rPr>
   </w:style>
+  <w:style w:type="paragraph" w:styleId="ListParagraph">
+    <w:name w:val="List Paragraph"/>
+    <w:basedOn w:val="Normal"/>
+    <w:uiPriority w:val="34"/>
+    <w:qFormat/>
+    <w:rsid w:val="001D682B"/>
+    <w:pPr>
+      <w:ind w:left="720"/>
+      <w:contextualSpacing/>
+    </w:pPr>
+  </w:style>
 </w:styles>
 </file>
 
@@ -27866,6 +29391,17 @@
       <w:u w:val="single"/>
     </w:rPr>
   </w:style>
+  <w:style w:type="paragraph" w:styleId="ListParagraph">
+    <w:name w:val="List Paragraph"/>
+    <w:basedOn w:val="Normal"/>
+    <w:uiPriority w:val="34"/>
+    <w:qFormat/>
+    <w:rsid w:val="001D682B"/>
+    <w:pPr>
+      <w:ind w:left="720"/>
+      <w:contextualSpacing/>
+    </w:pPr>
+  </w:style>
 </w:styles>
 </file>
 

</xml_diff>

<commit_message>
NAPS retention time index added
</commit_message>
<xml_diff>
--- a/Documentation/MassBankRecordFormat_en.docx
+++ b/Documentation/MassBankRecordFormat_en.docx
@@ -64,7 +64,7 @@
           <w:sz w:val="32"/>
           <w:szCs w:val="32"/>
         </w:rPr>
-        <w:t>2</w:t>
+        <w:t>3</w:t>
       </w:r>
       <w:r>
         <w:rPr>
@@ -106,8 +106,19 @@
         </w:rPr>
         <w:t xml:space="preserve"> (</w:t>
       </w:r>
-      <w:r>
-        <w:t>June 28</w:t>
+      <w:proofErr w:type="spellStart"/>
+      <w:r>
+        <w:t>J</w:t>
+      </w:r>
+      <w:r>
+        <w:t>uyl</w:t>
+      </w:r>
+      <w:proofErr w:type="spellEnd"/>
+      <w:r>
+        <w:t xml:space="preserve"> </w:t>
+      </w:r>
+      <w:r>
+        <w:t>19</w:t>
       </w:r>
       <w:r>
         <w:rPr>
@@ -159,6 +170,17 @@
       <w:r>
         <w:t>[July 2017]: CH$CDK_DEPICT added to render partially defined structures with CDK depict.</w:t>
       </w:r>
+      <w:r>
+        <w:t xml:space="preserve"> </w:t>
+      </w:r>
+      <w:r>
+        <w:t>AC$CHROMATOGRAPHY: NAPS_RTI</w:t>
+      </w:r>
+      <w:r>
+        <w:t xml:space="preserve"> added to supply relative retention time information.</w:t>
+      </w:r>
+      <w:bookmarkStart w:id="0" w:name="_GoBack"/>
+      <w:bookmarkEnd w:id="0"/>
     </w:p>
     <w:p>
       <w:pPr>
@@ -1518,8 +1540,6 @@
           </wp:inline>
         </w:drawing>
       </w:r>
-      <w:bookmarkStart w:id="0" w:name="_GoBack"/>
-      <w:bookmarkEnd w:id="0"/>
     </w:p>
     <w:p/>
     <w:p>
@@ -14191,6 +14211,146 @@
         <w:t>B 2-propanol with 0.1% acetic acid and 0.1% ammonium hydroxide (28%)</w:t>
       </w:r>
     </w:p>
+    <w:p>
+      <w:pPr>
+        <w:pStyle w:val="a"/>
+        <w:jc w:val="left"/>
+      </w:pPr>
+      <w:r>
+        <w:rPr>
+          <w:rFonts w:hint="eastAsia"/>
+          <w:lang w:val="fr-FR"/>
+        </w:rPr>
+        <w:t>2.4.</w:t>
+      </w:r>
+      <w:r>
+        <w:rPr>
+          <w:lang w:val="fr-FR"/>
+        </w:rPr>
+        <w:t>7</w:t>
+      </w:r>
+      <w:r>
+        <w:rPr>
+          <w:rFonts w:hint="eastAsia"/>
+          <w:lang w:val="fr-FR"/>
+        </w:rPr>
+        <w:t xml:space="preserve"> </w:t>
+      </w:r>
+      <w:proofErr w:type="spellStart"/>
+      <w:r>
+        <w:rPr>
+          <w:lang w:val="fr-FR"/>
+        </w:rPr>
+        <w:t>Subtag</w:t>
+      </w:r>
+      <w:proofErr w:type="spellEnd"/>
+      <w:r>
+        <w:rPr>
+          <w:lang w:val="fr-FR"/>
+        </w:rPr>
+        <w:t>:</w:t>
+      </w:r>
+      <w:r>
+        <w:rPr>
+          <w:rFonts w:ascii="Arial" w:hAnsi="Arial" w:cs="Arial"/>
+          <w:lang w:val="fr-FR"/>
+        </w:rPr>
+        <w:t xml:space="preserve"> </w:t>
+      </w:r>
+      <w:r>
+        <w:rPr>
+          <w:rFonts w:ascii="Arial" w:hAnsi="Arial" w:cs="Arial"/>
+          <w:u w:val="single"/>
+          <w:lang w:val="fr-FR"/>
+        </w:rPr>
+        <w:t>NAPS_RTI</w:t>
+      </w:r>
+    </w:p>
+    <w:p>
+      <w:pPr>
+        <w:pStyle w:val="a"/>
+        <w:numPr>
+          <w:ilvl w:val="0"/>
+          <w:numId w:val="45"/>
+        </w:numPr>
+        <w:ind w:firstLineChars="0"/>
+        <w:jc w:val="left"/>
+        <w:rPr>
+          <w:rFonts w:eastAsia="MS Gothic"/>
+        </w:rPr>
+      </w:pPr>
+      <w:r>
+        <w:t>N-alkylpyrinium-3-sulfonate</w:t>
+      </w:r>
+      <w:r>
+        <w:t xml:space="preserve"> based retention time index</w:t>
+      </w:r>
+    </w:p>
+    <w:p>
+      <w:pPr>
+        <w:pStyle w:val="a"/>
+        <w:numPr>
+          <w:ilvl w:val="0"/>
+          <w:numId w:val="45"/>
+        </w:numPr>
+        <w:ind w:firstLineChars="0"/>
+        <w:jc w:val="left"/>
+        <w:rPr>
+          <w:rFonts w:eastAsia="MS Gothic"/>
+        </w:rPr>
+      </w:pPr>
+      <w:r>
+        <w:t xml:space="preserve">Reference: </w:t>
+      </w:r>
+      <w:r>
+        <w:lastRenderedPageBreak/>
+        <w:t>http://nparc.cisti-icist.nrc-cnrc.gc.ca/eng/view/object/?id=b4db3589-ae0b-497e-af03-264785d7922f</w:t>
+      </w:r>
+    </w:p>
+    <w:p>
+      <w:pPr>
+        <w:pStyle w:val="a"/>
+        <w:numPr>
+          <w:ilvl w:val="0"/>
+          <w:numId w:val="45"/>
+        </w:numPr>
+        <w:ind w:left="284" w:firstLineChars="0" w:hanging="284"/>
+        <w:jc w:val="left"/>
+        <w:rPr>
+          <w:rFonts w:eastAsia="MS Gothic"/>
+        </w:rPr>
+      </w:pPr>
+      <w:r>
+        <w:rPr>
+          <w:rFonts w:eastAsia="MS Gothic"/>
+        </w:rPr>
+        <w:t>Example</w:t>
+      </w:r>
+    </w:p>
+    <w:p>
+      <w:pPr>
+        <w:pStyle w:val="a"/>
+        <w:ind w:left="284" w:firstLineChars="0" w:firstLine="0"/>
+        <w:jc w:val="left"/>
+        <w:rPr>
+          <w:rFonts w:eastAsia="MS Gothic"/>
+        </w:rPr>
+      </w:pPr>
+      <w:r>
+        <w:rPr>
+          <w:rFonts w:ascii="Calibri" w:hAnsi="Calibri"/>
+          <w:szCs w:val="21"/>
+        </w:rPr>
+        <w:t xml:space="preserve">AC$CHROMATOGRAPHY: </w:t>
+      </w:r>
+      <w:r>
+        <w:rPr>
+          <w:rFonts w:ascii="Calibri" w:hAnsi="Calibri"/>
+          <w:szCs w:val="21"/>
+        </w:rPr>
+        <w:t>NAPS_RTI 100</w:t>
+      </w:r>
+    </w:p>
     <w:p/>
     <w:p>
       <w:pPr>
@@ -14206,7 +14366,6 @@
           <w:color w:val="000000"/>
           <w:u w:val="single"/>
         </w:rPr>
-        <w:lastRenderedPageBreak/>
         <w:t xml:space="preserve">2.5 </w:t>
       </w:r>
       <w:r>
@@ -15265,6 +15424,7 @@
           <w:rFonts w:ascii="Calibri" w:hAnsi="Calibri"/>
           <w:szCs w:val="21"/>
         </w:rPr>
+        <w:lastRenderedPageBreak/>
         <w:t xml:space="preserve">MS$FOCUSED_ION: </w:t>
       </w:r>
       <w:r>
@@ -15586,7 +15746,6 @@
           <w:rFonts w:cs="Courier New"/>
           <w:bdr w:val="single" w:sz="4" w:space="0" w:color="auto"/>
         </w:rPr>
-        <w:lastRenderedPageBreak/>
         <w:t>[2M-H-C6H10O5]-</w:t>
       </w:r>
       <w:r>
@@ -17923,6 +18082,7 @@
         <w:rPr>
           <w:rFonts w:hint="eastAsia"/>
         </w:rPr>
+        <w:lastRenderedPageBreak/>
         <w:t>Example</w:t>
       </w:r>
     </w:p>
@@ -18055,7 +18215,6 @@
         <w:rPr>
           <w:rFonts w:hint="eastAsia"/>
         </w:rPr>
-        <w:lastRenderedPageBreak/>
         <w:t>Example</w:t>
       </w:r>
     </w:p>
@@ -19041,7 +19200,14 @@
         <w:rPr>
           <w:rFonts w:cs="Calibri" w:hint="eastAsia"/>
         </w:rPr>
-        <w:t xml:space="preserve"> code is the same to that of the non-labeled chemical compound.</w:t>
+        <w:t xml:space="preserve"> code is the same to that of the </w:t>
+      </w:r>
+      <w:r>
+        <w:rPr>
+          <w:rFonts w:cs="Calibri" w:hint="eastAsia"/>
+        </w:rPr>
+        <w:lastRenderedPageBreak/>
+        <w:t>non-labeled chemical compound.</w:t>
       </w:r>
     </w:p>
     <w:p>
@@ -19136,7 +19302,6 @@
         <w:rPr>
           <w:rFonts w:hint="eastAsia"/>
         </w:rPr>
-        <w:lastRenderedPageBreak/>
         <w:t>Example</w:t>
       </w:r>
     </w:p>
@@ -19683,7 +19848,7 @@
         <w:rStyle w:val="PageNumber"/>
         <w:noProof/>
       </w:rPr>
-      <w:t>3</w:t>
+      <w:t>1</w:t>
     </w:r>
     <w:r>
       <w:rPr>

</xml_diff>

<commit_message>
Revert "NAPS retention time index added"
This reverts commit c9ac01c0c6b343bb606586993c2fb0139592deab.
</commit_message>
<xml_diff>
--- a/Documentation/MassBankRecordFormat_en.docx
+++ b/Documentation/MassBankRecordFormat_en.docx
@@ -64,7 +64,7 @@
           <w:sz w:val="32"/>
           <w:szCs w:val="32"/>
         </w:rPr>
-        <w:t>3</w:t>
+        <w:t>2</w:t>
       </w:r>
       <w:r>
         <w:rPr>
@@ -106,19 +106,8 @@
         </w:rPr>
         <w:t xml:space="preserve"> (</w:t>
       </w:r>
-      <w:proofErr w:type="spellStart"/>
-      <w:r>
-        <w:t>J</w:t>
-      </w:r>
-      <w:r>
-        <w:t>uyl</w:t>
-      </w:r>
-      <w:proofErr w:type="spellEnd"/>
-      <w:r>
-        <w:t xml:space="preserve"> </w:t>
-      </w:r>
-      <w:r>
-        <w:t>19</w:t>
+      <w:r>
+        <w:t>June 28</w:t>
       </w:r>
       <w:r>
         <w:rPr>
@@ -170,17 +159,6 @@
       <w:r>
         <w:t>[July 2017]: CH$CDK_DEPICT added to render partially defined structures with CDK depict.</w:t>
       </w:r>
-      <w:r>
-        <w:t xml:space="preserve"> </w:t>
-      </w:r>
-      <w:r>
-        <w:t>AC$CHROMATOGRAPHY: NAPS_RTI</w:t>
-      </w:r>
-      <w:r>
-        <w:t xml:space="preserve"> added to supply relative retention time information.</w:t>
-      </w:r>
-      <w:bookmarkStart w:id="0" w:name="_GoBack"/>
-      <w:bookmarkEnd w:id="0"/>
     </w:p>
     <w:p>
       <w:pPr>
@@ -1540,6 +1518,8 @@
           </wp:inline>
         </w:drawing>
       </w:r>
+      <w:bookmarkStart w:id="0" w:name="_GoBack"/>
+      <w:bookmarkEnd w:id="0"/>
     </w:p>
     <w:p/>
     <w:p>
@@ -14211,161 +14191,22 @@
         <w:t>B 2-propanol with 0.1% acetic acid and 0.1% ammonium hydroxide (28%)</w:t>
       </w:r>
     </w:p>
-    <w:p>
-      <w:pPr>
-        <w:pStyle w:val="a"/>
-        <w:jc w:val="left"/>
-      </w:pPr>
-      <w:r>
-        <w:rPr>
-          <w:rFonts w:hint="eastAsia"/>
-          <w:lang w:val="fr-FR"/>
-        </w:rPr>
-        <w:t>2.4.</w:t>
-      </w:r>
-      <w:r>
-        <w:rPr>
-          <w:lang w:val="fr-FR"/>
-        </w:rPr>
-        <w:t>7</w:t>
-      </w:r>
-      <w:r>
-        <w:rPr>
-          <w:rFonts w:hint="eastAsia"/>
-          <w:lang w:val="fr-FR"/>
-        </w:rPr>
-        <w:t xml:space="preserve"> </w:t>
-      </w:r>
-      <w:proofErr w:type="spellStart"/>
-      <w:r>
-        <w:rPr>
-          <w:lang w:val="fr-FR"/>
-        </w:rPr>
-        <w:t>Subtag</w:t>
-      </w:r>
-      <w:proofErr w:type="spellEnd"/>
-      <w:r>
-        <w:rPr>
-          <w:lang w:val="fr-FR"/>
-        </w:rPr>
-        <w:t>:</w:t>
-      </w:r>
-      <w:r>
-        <w:rPr>
-          <w:rFonts w:ascii="Arial" w:hAnsi="Arial" w:cs="Arial"/>
-          <w:lang w:val="fr-FR"/>
-        </w:rPr>
-        <w:t xml:space="preserve"> </w:t>
-      </w:r>
-      <w:r>
-        <w:rPr>
-          <w:rFonts w:ascii="Arial" w:hAnsi="Arial" w:cs="Arial"/>
+    <w:p/>
+    <w:p>
+      <w:pPr>
+        <w:pStyle w:val="Heading1"/>
+        <w:rPr>
+          <w:color w:val="000000"/>
           <w:u w:val="single"/>
-          <w:lang w:val="fr-FR"/>
-        </w:rPr>
-        <w:t>NAPS_RTI</w:t>
-      </w:r>
-    </w:p>
-    <w:p>
-      <w:pPr>
-        <w:pStyle w:val="a"/>
-        <w:numPr>
-          <w:ilvl w:val="0"/>
-          <w:numId w:val="45"/>
-        </w:numPr>
-        <w:ind w:firstLineChars="0"/>
-        <w:jc w:val="left"/>
-        <w:rPr>
-          <w:rFonts w:eastAsia="MS Gothic"/>
-        </w:rPr>
-      </w:pPr>
-      <w:r>
-        <w:t>N-alkylpyrinium-3-sulfonate</w:t>
-      </w:r>
-      <w:r>
-        <w:t xml:space="preserve"> based retention time index</w:t>
-      </w:r>
-    </w:p>
-    <w:p>
-      <w:pPr>
-        <w:pStyle w:val="a"/>
-        <w:numPr>
-          <w:ilvl w:val="0"/>
-          <w:numId w:val="45"/>
-        </w:numPr>
-        <w:ind w:firstLineChars="0"/>
-        <w:jc w:val="left"/>
-        <w:rPr>
-          <w:rFonts w:eastAsia="MS Gothic"/>
-        </w:rPr>
-      </w:pPr>
-      <w:r>
-        <w:t xml:space="preserve">Reference: </w:t>
-      </w:r>
-      <w:r>
+        </w:rPr>
+      </w:pPr>
+      <w:r>
+        <w:rPr>
+          <w:rFonts w:hint="eastAsia"/>
+          <w:color w:val="000000"/>
+          <w:u w:val="single"/>
+        </w:rPr>
         <w:lastRenderedPageBreak/>
-        <w:t>http://nparc.cisti-icist.nrc-cnrc.gc.ca/eng/view/object/?id=b4db3589-ae0b-497e-af03-264785d7922f</w:t>
-      </w:r>
-    </w:p>
-    <w:p>
-      <w:pPr>
-        <w:pStyle w:val="a"/>
-        <w:numPr>
-          <w:ilvl w:val="0"/>
-          <w:numId w:val="45"/>
-        </w:numPr>
-        <w:ind w:left="284" w:firstLineChars="0" w:hanging="284"/>
-        <w:jc w:val="left"/>
-        <w:rPr>
-          <w:rFonts w:eastAsia="MS Gothic"/>
-        </w:rPr>
-      </w:pPr>
-      <w:r>
-        <w:rPr>
-          <w:rFonts w:eastAsia="MS Gothic"/>
-        </w:rPr>
-        <w:t>Example</w:t>
-      </w:r>
-    </w:p>
-    <w:p>
-      <w:pPr>
-        <w:pStyle w:val="a"/>
-        <w:ind w:left="284" w:firstLineChars="0" w:firstLine="0"/>
-        <w:jc w:val="left"/>
-        <w:rPr>
-          <w:rFonts w:eastAsia="MS Gothic"/>
-        </w:rPr>
-      </w:pPr>
-      <w:r>
-        <w:rPr>
-          <w:rFonts w:ascii="Calibri" w:hAnsi="Calibri"/>
-          <w:szCs w:val="21"/>
-        </w:rPr>
-        <w:t xml:space="preserve">AC$CHROMATOGRAPHY: </w:t>
-      </w:r>
-      <w:r>
-        <w:rPr>
-          <w:rFonts w:ascii="Calibri" w:hAnsi="Calibri"/>
-          <w:szCs w:val="21"/>
-        </w:rPr>
-        <w:t>NAPS_RTI 100</w:t>
-      </w:r>
-    </w:p>
-    <w:p/>
-    <w:p>
-      <w:pPr>
-        <w:pStyle w:val="Heading1"/>
-        <w:rPr>
-          <w:color w:val="000000"/>
-          <w:u w:val="single"/>
-        </w:rPr>
-      </w:pPr>
-      <w:r>
-        <w:rPr>
-          <w:rFonts w:hint="eastAsia"/>
-          <w:color w:val="000000"/>
-          <w:u w:val="single"/>
-        </w:rPr>
         <w:t xml:space="preserve">2.5 </w:t>
       </w:r>
       <w:r>
@@ -15424,7 +15265,6 @@
           <w:rFonts w:ascii="Calibri" w:hAnsi="Calibri"/>
           <w:szCs w:val="21"/>
         </w:rPr>
-        <w:lastRenderedPageBreak/>
         <w:t xml:space="preserve">MS$FOCUSED_ION: </w:t>
       </w:r>
       <w:r>
@@ -15746,6 +15586,7 @@
           <w:rFonts w:cs="Courier New"/>
           <w:bdr w:val="single" w:sz="4" w:space="0" w:color="auto"/>
         </w:rPr>
+        <w:lastRenderedPageBreak/>
         <w:t>[2M-H-C6H10O5]-</w:t>
       </w:r>
       <w:r>
@@ -18082,7 +17923,6 @@
         <w:rPr>
           <w:rFonts w:hint="eastAsia"/>
         </w:rPr>
-        <w:lastRenderedPageBreak/>
         <w:t>Example</w:t>
       </w:r>
     </w:p>
@@ -18215,6 +18055,7 @@
         <w:rPr>
           <w:rFonts w:hint="eastAsia"/>
         </w:rPr>
+        <w:lastRenderedPageBreak/>
         <w:t>Example</w:t>
       </w:r>
     </w:p>
@@ -19200,14 +19041,7 @@
         <w:rPr>
           <w:rFonts w:cs="Calibri" w:hint="eastAsia"/>
         </w:rPr>
-        <w:t xml:space="preserve"> code is the same to that of the </w:t>
-      </w:r>
-      <w:r>
-        <w:rPr>
-          <w:rFonts w:cs="Calibri" w:hint="eastAsia"/>
-        </w:rPr>
-        <w:lastRenderedPageBreak/>
-        <w:t>non-labeled chemical compound.</w:t>
+        <w:t xml:space="preserve"> code is the same to that of the non-labeled chemical compound.</w:t>
       </w:r>
     </w:p>
     <w:p>
@@ -19302,6 +19136,7 @@
         <w:rPr>
           <w:rFonts w:hint="eastAsia"/>
         </w:rPr>
+        <w:lastRenderedPageBreak/>
         <w:t>Example</w:t>
       </w:r>
     </w:p>
@@ -19848,7 +19683,7 @@
         <w:rStyle w:val="PageNumber"/>
         <w:noProof/>
       </w:rPr>
-      <w:t>1</w:t>
+      <w:t>3</w:t>
     </w:r>
     <w:r>
       <w:rPr>

</xml_diff>

<commit_message>
MassBank Record Format 2.13; N-alkylpyrinium-3-sulfonate based retention time index added
</commit_message>
<xml_diff>
--- a/Documentation/MassBankRecordFormat_en.docx
+++ b/Documentation/MassBankRecordFormat_en.docx
@@ -64,8 +64,10 @@
           <w:sz w:val="32"/>
           <w:szCs w:val="32"/>
         </w:rPr>
-        <w:t>2</w:t>
-      </w:r>
+        <w:t>3</w:t>
+      </w:r>
+      <w:bookmarkStart w:id="0" w:name="_GoBack"/>
+      <w:bookmarkEnd w:id="0"/>
       <w:r>
         <w:rPr>
           <w:rFonts w:ascii="Arial" w:eastAsia="MS Gothic" w:hAnsi="Arial" w:cs="Arial" w:hint="eastAsia"/>
@@ -107,7 +109,7 @@
         <w:t xml:space="preserve"> (</w:t>
       </w:r>
       <w:r>
-        <w:t>June 28</w:t>
+        <w:t>July 19</w:t>
       </w:r>
       <w:r>
         <w:rPr>
@@ -158,6 +160,9 @@
       </w:pPr>
       <w:r>
         <w:t>[July 2017]: CH$CDK_DEPICT added to render partially defined structures with CDK depict.</w:t>
+      </w:r>
+      <w:r>
+        <w:t xml:space="preserve"> AC$CHROMATOGRAPHY: NAPS_RTI added to provide relative retention time information.</w:t>
       </w:r>
     </w:p>
     <w:p>
@@ -1518,8 +1523,6 @@
           </wp:inline>
         </w:drawing>
       </w:r>
-      <w:bookmarkStart w:id="0" w:name="_GoBack"/>
-      <w:bookmarkEnd w:id="0"/>
     </w:p>
     <w:p/>
     <w:p>
@@ -14166,9 +14169,166 @@
         <w:ind w:left="284" w:firstLineChars="0" w:firstLine="0"/>
         <w:jc w:val="left"/>
         <w:rPr>
+          <w:rFonts w:ascii="Calibri" w:hAnsi="Calibri"/>
+          <w:szCs w:val="21"/>
+        </w:rPr>
+      </w:pPr>
+      <w:r>
+        <w:rPr>
+          <w:rFonts w:ascii="Calibri" w:hAnsi="Calibri"/>
+          <w:szCs w:val="21"/>
+        </w:rPr>
+        <w:t xml:space="preserve">AC$CHROMATOGRAPHY: </w:t>
+      </w:r>
+      <w:r>
+        <w:rPr>
+          <w:rFonts w:ascii="Calibri" w:hAnsi="Calibri"/>
+          <w:szCs w:val="21"/>
+        </w:rPr>
+        <w:t xml:space="preserve">SOLVENT </w:t>
+      </w:r>
+      <w:r>
+        <w:rPr>
+          <w:rFonts w:ascii="Calibri" w:hAnsi="Calibri"/>
+          <w:szCs w:val="21"/>
+        </w:rPr>
+        <w:t>B 2-propanol with 0.1% acetic acid and 0.1% ammonium hydroxide (28%)</w:t>
+      </w:r>
+    </w:p>
+    <w:p>
+      <w:pPr>
+        <w:pStyle w:val="a"/>
+        <w:ind w:left="284" w:firstLineChars="0" w:firstLine="0"/>
+        <w:jc w:val="left"/>
+        <w:rPr>
           <w:rFonts w:eastAsia="MS Gothic"/>
         </w:rPr>
       </w:pPr>
+    </w:p>
+    <w:p>
+      <w:pPr>
+        <w:pStyle w:val="a"/>
+        <w:jc w:val="left"/>
+      </w:pPr>
+      <w:r>
+        <w:rPr>
+          <w:rFonts w:hint="eastAsia"/>
+          <w:lang w:val="fr-FR"/>
+        </w:rPr>
+        <w:t xml:space="preserve">2.4.6 </w:t>
+      </w:r>
+      <w:proofErr w:type="spellStart"/>
+      <w:r>
+        <w:rPr>
+          <w:lang w:val="fr-FR"/>
+        </w:rPr>
+        <w:t>Subtag</w:t>
+      </w:r>
+      <w:proofErr w:type="spellEnd"/>
+      <w:r>
+        <w:rPr>
+          <w:lang w:val="fr-FR"/>
+        </w:rPr>
+        <w:t>:</w:t>
+      </w:r>
+      <w:r>
+        <w:rPr>
+          <w:rFonts w:ascii="Arial" w:hAnsi="Arial" w:cs="Arial"/>
+          <w:lang w:val="fr-FR"/>
+        </w:rPr>
+        <w:t xml:space="preserve"> </w:t>
+      </w:r>
+      <w:r>
+        <w:rPr>
+          <w:rFonts w:ascii="Arial" w:hAnsi="Arial" w:cs="Arial"/>
+          <w:u w:val="single"/>
+          <w:lang w:val="fr-FR"/>
+        </w:rPr>
+        <w:t>NAPS_RTI</w:t>
+      </w:r>
+    </w:p>
+    <w:p>
+      <w:pPr>
+        <w:pStyle w:val="a"/>
+        <w:numPr>
+          <w:ilvl w:val="0"/>
+          <w:numId w:val="45"/>
+        </w:numPr>
+        <w:ind w:firstLineChars="0"/>
+        <w:jc w:val="left"/>
+        <w:rPr>
+          <w:rFonts w:eastAsia="MS Gothic"/>
+        </w:rPr>
+      </w:pPr>
+      <w:r>
+        <w:t>N-alkylpyrinium-3-sulfonate</w:t>
+      </w:r>
+      <w:r>
+        <w:t xml:space="preserve"> based retention time index</w:t>
+      </w:r>
+      <w:r>
+        <w:rPr>
+          <w:rFonts w:ascii="Times New Roman" w:eastAsia="MS Gothic" w:hAnsi="Times New Roman" w:hint="eastAsia"/>
+        </w:rPr>
+        <w:t>.</w:t>
+      </w:r>
+    </w:p>
+    <w:p>
+      <w:pPr>
+        <w:pStyle w:val="a"/>
+        <w:numPr>
+          <w:ilvl w:val="0"/>
+          <w:numId w:val="45"/>
+        </w:numPr>
+        <w:ind w:firstLineChars="0"/>
+        <w:jc w:val="left"/>
+        <w:rPr>
+          <w:rFonts w:eastAsia="MS Gothic"/>
+        </w:rPr>
+      </w:pPr>
+      <w:r>
+        <w:rPr>
+          <w:rFonts w:eastAsia="MS Gothic"/>
+        </w:rPr>
+        <w:lastRenderedPageBreak/>
+        <w:t xml:space="preserve">Reference: </w:t>
+      </w:r>
+      <w:r>
+        <w:rPr>
+          <w:rFonts w:eastAsia="MS Gothic"/>
+        </w:rPr>
+        <w:t>http://nparc.cisti-icist.nrc-cnrc.gc.ca/eng/view/object/?id=b4db3589-ae0b-497e-af03-264785d7922f</w:t>
+      </w:r>
+    </w:p>
+    <w:p>
+      <w:pPr>
+        <w:pStyle w:val="a"/>
+        <w:numPr>
+          <w:ilvl w:val="0"/>
+          <w:numId w:val="45"/>
+        </w:numPr>
+        <w:ind w:left="284" w:firstLineChars="0" w:hanging="284"/>
+        <w:jc w:val="left"/>
+        <w:rPr>
+          <w:rFonts w:eastAsia="MS Gothic"/>
+        </w:rPr>
+      </w:pPr>
+      <w:r>
+        <w:rPr>
+          <w:rFonts w:eastAsia="MS Gothic"/>
+        </w:rPr>
+        <w:t>Example</w:t>
+      </w:r>
+    </w:p>
+    <w:p>
+      <w:pPr>
+        <w:pStyle w:val="a"/>
+        <w:ind w:left="284" w:firstLineChars="0" w:firstLine="0"/>
+        <w:jc w:val="left"/>
+        <w:rPr>
+          <w:rFonts w:eastAsia="MS Gothic"/>
+        </w:rPr>
+      </w:pPr>
       <w:r>
         <w:rPr>
           <w:rFonts w:ascii="Calibri" w:hAnsi="Calibri"/>
@@ -14181,14 +14341,7 @@
           <w:rFonts w:ascii="Calibri" w:hAnsi="Calibri"/>
           <w:szCs w:val="21"/>
         </w:rPr>
-        <w:t xml:space="preserve">SOLVENT </w:t>
-      </w:r>
-      <w:r>
-        <w:rPr>
-          <w:rFonts w:ascii="Calibri" w:hAnsi="Calibri"/>
-          <w:szCs w:val="21"/>
-        </w:rPr>
-        <w:t>B 2-propanol with 0.1% acetic acid and 0.1% ammonium hydroxide (28%)</w:t>
+        <w:t>NAPS_RTI 100</w:t>
       </w:r>
     </w:p>
     <w:p/>
@@ -14206,7 +14359,6 @@
           <w:color w:val="000000"/>
           <w:u w:val="single"/>
         </w:rPr>
-        <w:lastRenderedPageBreak/>
         <w:t xml:space="preserve">2.5 </w:t>
       </w:r>
       <w:r>
@@ -15248,6 +15400,7 @@
         <w:rPr>
           <w:rFonts w:eastAsia="MS Gothic"/>
         </w:rPr>
+        <w:lastRenderedPageBreak/>
         <w:t>Example</w:t>
       </w:r>
     </w:p>
@@ -15586,7 +15739,6 @@
           <w:rFonts w:cs="Courier New"/>
           <w:bdr w:val="single" w:sz="4" w:space="0" w:color="auto"/>
         </w:rPr>
-        <w:lastRenderedPageBreak/>
         <w:t>[2M-H-C6H10O5]-</w:t>
       </w:r>
       <w:r>
@@ -16761,6 +16913,7 @@
         <w:rPr>
           <w:rFonts w:hint="eastAsia"/>
         </w:rPr>
+        <w:lastRenderedPageBreak/>
         <w:t xml:space="preserve">  </w:t>
       </w:r>
       <w:r>
@@ -17783,6 +17936,7 @@
           <w:rFonts w:hint="eastAsia"/>
           <w:u w:val="single"/>
         </w:rPr>
+        <w:lastRenderedPageBreak/>
         <w:t>2.</w:t>
       </w:r>
       <w:r>
@@ -18055,7 +18209,6 @@
         <w:rPr>
           <w:rFonts w:hint="eastAsia"/>
         </w:rPr>
-        <w:lastRenderedPageBreak/>
         <w:t>Example</w:t>
       </w:r>
     </w:p>
@@ -18983,6 +19136,7 @@
         <w:rPr>
           <w:rFonts w:cs="Calibri"/>
         </w:rPr>
+        <w:lastRenderedPageBreak/>
         <w:t>CH$IUPAC</w:t>
       </w:r>
       <w:r>
@@ -19136,7 +19290,6 @@
         <w:rPr>
           <w:rFonts w:hint="eastAsia"/>
         </w:rPr>
-        <w:lastRenderedPageBreak/>
         <w:t>Example</w:t>
       </w:r>
     </w:p>
@@ -19683,7 +19836,7 @@
         <w:rStyle w:val="PageNumber"/>
         <w:noProof/>
       </w:rPr>
-      <w:t>3</w:t>
+      <w:t>1</w:t>
     </w:r>
     <w:r>
       <w:rPr>

</xml_diff>